<commit_message>
Converting Word documents to MarkDown: "2010-05 02 Inheritance Spec, Products List": Manually checking differences between rendered MarkDown and Word document. Last checks if markup looks ok.
</commit_message>
<xml_diff>
--- a/3. Done/2010-05 02    Inheritance Spec/2010-05 02 Inheritance Spec, Products List.docx
+++ b/3. Done/2010-05 02    Inheritance Spec/2010-05 02 Inheritance Spec, Products List.docx
@@ -1,6 +1,6 @@
 
 <file path=word/document.xml><?xml version="1.0" encoding="utf-8"?>
-<w:document xmlns:wpc="http://schemas.microsoft.com/office/word/2010/wordprocessingCanvas" xmlns:cx="http://schemas.microsoft.com/office/drawing/2014/chartex" xmlns:cx1="http://schemas.microsoft.com/office/drawing/2015/9/8/chartex" xmlns:cx2="http://schemas.microsoft.com/office/drawing/2015/10/21/chartex" xmlns:cx3="http://schemas.microsoft.com/office/drawing/2016/5/9/chartex" xmlns:cx4="http://schemas.microsoft.com/office/drawing/2016/5/10/chartex" xmlns:cx5="http://schemas.microsoft.com/office/drawing/2016/5/11/chartex" xmlns:cx6="http://schemas.microsoft.com/office/drawing/2016/5/12/chartex" xmlns:cx7="http://schemas.microsoft.com/office/drawing/2016/5/13/chartex" xmlns:cx8="http://schemas.microsoft.com/office/drawing/2016/5/14/chartex" xmlns:mc="http://schemas.openxmlformats.org/markup-compatibility/2006" xmlns:aink="http://schemas.microsoft.com/office/drawing/2016/ink" xmlns:am3d="http://schemas.microsoft.com/office/drawing/2017/model3d" xmlns:o="urn:schemas-microsoft-com:office:office" xmlns:r="http://schemas.openxmlformats.org/officeDocument/2006/relationships" xmlns:m="http://schemas.openxmlformats.org/officeDocument/2006/math" xmlns:v="urn:schemas-microsoft-com:vml" xmlns:wp14="http://schemas.microsoft.com/office/word/2010/wordprocessingDrawing" xmlns:wp="http://schemas.openxmlformats.org/drawingml/2006/wordprocessingDrawing" xmlns:w10="urn:schemas-microsoft-com:office:word" xmlns:w="http://schemas.openxmlformats.org/wordprocessingml/2006/main" xmlns:w14="http://schemas.microsoft.com/office/word/2010/wordml" xmlns:w15="http://schemas.microsoft.com/office/word/2012/wordml" xmlns:w16cid="http://schemas.microsoft.com/office/word/2016/wordml/cid" xmlns:w16se="http://schemas.microsoft.com/office/word/2015/wordml/symex" xmlns:wpg="http://schemas.microsoft.com/office/word/2010/wordprocessingGroup" xmlns:wpi="http://schemas.microsoft.com/office/word/2010/wordprocessingInk" xmlns:wne="http://schemas.microsoft.com/office/word/2006/wordml" xmlns:wps="http://schemas.microsoft.com/office/word/2010/wordprocessingShape" mc:Ignorable="w14 w15 w16se w16cid wp14">
+<w:document xmlns:wpc="http://schemas.microsoft.com/office/word/2010/wordprocessingCanvas" xmlns:cx="http://schemas.microsoft.com/office/drawing/2014/chartex" xmlns:cx1="http://schemas.microsoft.com/office/drawing/2015/9/8/chartex" xmlns:cx2="http://schemas.microsoft.com/office/drawing/2015/10/21/chartex" xmlns:cx3="http://schemas.microsoft.com/office/drawing/2016/5/9/chartex" xmlns:cx4="http://schemas.microsoft.com/office/drawing/2016/5/10/chartex" xmlns:cx5="http://schemas.microsoft.com/office/drawing/2016/5/11/chartex" xmlns:cx6="http://schemas.microsoft.com/office/drawing/2016/5/12/chartex" xmlns:cx7="http://schemas.microsoft.com/office/drawing/2016/5/13/chartex" xmlns:cx8="http://schemas.microsoft.com/office/drawing/2016/5/14/chartex" xmlns:mc="http://schemas.openxmlformats.org/markup-compatibility/2006" xmlns:aink="http://schemas.microsoft.com/office/drawing/2016/ink" xmlns:am3d="http://schemas.microsoft.com/office/drawing/2017/model3d" xmlns:o="urn:schemas-microsoft-com:office:office" xmlns:r="http://schemas.openxmlformats.org/officeDocument/2006/relationships" xmlns:m="http://schemas.openxmlformats.org/officeDocument/2006/math" xmlns:v="urn:schemas-microsoft-com:vml" xmlns:wp14="http://schemas.microsoft.com/office/word/2010/wordprocessingDrawing" xmlns:wp="http://schemas.openxmlformats.org/drawingml/2006/wordprocessingDrawing" xmlns:w10="urn:schemas-microsoft-com:office:word" xmlns:w="http://schemas.openxmlformats.org/wordprocessingml/2006/main" xmlns:w14="http://schemas.microsoft.com/office/word/2010/wordml" xmlns:w15="http://schemas.microsoft.com/office/word/2012/wordml" xmlns:w16cex="http://schemas.microsoft.com/office/word/2018/wordml/cex" xmlns:w16cid="http://schemas.microsoft.com/office/word/2016/wordml/cid" xmlns:w16="http://schemas.microsoft.com/office/word/2018/wordml" xmlns:w16se="http://schemas.microsoft.com/office/word/2015/wordml/symex" xmlns:wpg="http://schemas.microsoft.com/office/word/2010/wordprocessingGroup" xmlns:wpi="http://schemas.microsoft.com/office/word/2010/wordprocessingInk" xmlns:wne="http://schemas.microsoft.com/office/word/2006/wordml" xmlns:wps="http://schemas.microsoft.com/office/word/2010/wordprocessingShape" mc:Ignorable="w14 w15 w16se w16cid w16 w16cex wp14">
   <w:background w:color="000000"/>
   <w:body>
     <w:p>
@@ -11,359 +11,176 @@
           <w:lang w:val="en-US"/>
         </w:rPr>
       </w:pPr>
-      <w:bookmarkStart w:id="0" w:name="_GoBack"/>
+      <w:r>
+        <w:rPr>
+          <w:rFonts w:cs="Tahoma"/>
+          <w:lang w:val="en-US"/>
+        </w:rPr>
+        <w:t>Circle Language Spec Plan</w:t>
+      </w:r>
+      <w:r>
+        <w:rPr>
+          <w:rFonts w:cs="Tahoma"/>
+          <w:lang w:val="en-US"/>
+        </w:rPr>
+        <w:t xml:space="preserve"> | </w:t>
+      </w:r>
+      <w:r>
+        <w:rPr>
+          <w:rFonts w:cs="Tahoma"/>
+          <w:lang w:val="en-US"/>
+        </w:rPr>
+        <w:t>Inheritance</w:t>
+      </w:r>
+      <w:r>
+        <w:rPr>
+          <w:rFonts w:cs="Tahoma"/>
+          <w:lang w:val="en-US"/>
+        </w:rPr>
+        <w:t xml:space="preserve"> Spec</w:t>
+      </w:r>
+      <w:r>
+        <w:rPr>
+          <w:rFonts w:cs="Tahoma"/>
+          <w:lang w:val="en-US"/>
+        </w:rPr>
+        <w:t xml:space="preserve"> | </w:t>
+      </w:r>
+      <w:r>
+        <w:rPr>
+          <w:rFonts w:cs="Tahoma"/>
+          <w:lang w:val="en-US"/>
+        </w:rPr>
+        <w:t>2010-05</w:t>
+      </w:r>
+      <w:r>
+        <w:rPr>
+          <w:rFonts w:cs="Tahoma"/>
+          <w:lang w:val="en-US"/>
+        </w:rPr>
+        <w:t xml:space="preserve"> | </w:t>
+      </w:r>
+      <w:r>
+        <w:rPr>
+          <w:rFonts w:cs="Tahoma"/>
+          <w:lang w:val="en-US"/>
+        </w:rPr>
+        <w:t>Product</w:t>
+      </w:r>
+      <w:r>
+        <w:rPr>
+          <w:rFonts w:cs="Tahoma"/>
+          <w:lang w:val="en-US"/>
+        </w:rPr>
+        <w:t xml:space="preserve"> List</w:t>
+      </w:r>
+    </w:p>
+    <w:p>
+      <w:pPr>
+        <w:pStyle w:val="Heading2"/>
+        <w:rPr>
+          <w:lang w:val="en-US"/>
+        </w:rPr>
+      </w:pPr>
+      <w:bookmarkStart w:id="0" w:name="_Toc242521721"/>
+      <w:r>
+        <w:rPr>
+          <w:lang w:val="en-US"/>
+        </w:rPr>
+        <w:t xml:space="preserve">Purpose of this </w:t>
+      </w:r>
+      <w:r>
+        <w:rPr>
+          <w:lang w:val="en-US"/>
+        </w:rPr>
+        <w:t>D</w:t>
+      </w:r>
+      <w:r>
+        <w:rPr>
+          <w:lang w:val="en-US"/>
+        </w:rPr>
+        <w:t>ocument</w:t>
+      </w:r>
       <w:bookmarkEnd w:id="0"/>
-      <w:r>
-        <w:rPr>
-          <w:rFonts w:cs="Tahoma"/>
-          <w:lang w:val="en-US"/>
-        </w:rPr>
-        <w:t>Circle Language Spec Plan</w:t>
-      </w:r>
-      <w:r>
-        <w:rPr>
-          <w:rFonts w:cs="Tahoma"/>
-          <w:lang w:val="en-US"/>
-        </w:rPr>
-        <w:br/>
-      </w:r>
-      <w:r>
-        <w:rPr>
-          <w:rFonts w:cs="Tahoma"/>
-          <w:lang w:val="en-US"/>
-        </w:rPr>
-        <w:t>Inheritance</w:t>
-      </w:r>
-      <w:r>
-        <w:rPr>
-          <w:rFonts w:cs="Tahoma"/>
-          <w:lang w:val="en-US"/>
-        </w:rPr>
-        <w:t xml:space="preserve"> Spec</w:t>
-      </w:r>
-      <w:r>
-        <w:rPr>
-          <w:rFonts w:cs="Tahoma"/>
-          <w:lang w:val="en-US"/>
-        </w:rPr>
-        <w:br/>
-      </w:r>
-      <w:r>
-        <w:rPr>
-          <w:rFonts w:cs="Tahoma"/>
-          <w:lang w:val="en-US"/>
-        </w:rPr>
-        <w:br/>
-      </w:r>
-      <w:r>
-        <w:rPr>
-          <w:rFonts w:cs="Tahoma"/>
-          <w:lang w:val="en-US"/>
-        </w:rPr>
-        <w:t>2010-05</w:t>
-      </w:r>
-      <w:r>
-        <w:rPr>
-          <w:rFonts w:cs="Tahoma"/>
-          <w:lang w:val="en-US"/>
-        </w:rPr>
-        <w:br/>
-      </w:r>
-      <w:r>
-        <w:rPr>
-          <w:rFonts w:cs="Tahoma"/>
-          <w:lang w:val="en-US"/>
-        </w:rPr>
-        <w:br/>
-      </w:r>
-      <w:r>
-        <w:rPr>
-          <w:rFonts w:cs="Tahoma"/>
-          <w:lang w:val="en-US"/>
-        </w:rPr>
-        <w:t>Product</w:t>
-      </w:r>
-      <w:r>
-        <w:rPr>
-          <w:rFonts w:cs="Tahoma"/>
-          <w:lang w:val="en-US"/>
-        </w:rPr>
-        <w:t xml:space="preserve"> List</w:t>
-      </w:r>
-    </w:p>
-    <w:p>
-      <w:pPr>
-        <w:jc w:val="center"/>
-        <w:rPr>
-          <w:b/>
-          <w:bCs/>
+    </w:p>
+    <w:p>
+      <w:pPr>
+        <w:rPr>
+          <w:lang w:val="en-US"/>
+        </w:rPr>
+      </w:pPr>
+      <w:r>
+        <w:rPr>
+          <w:lang w:val="en-US"/>
+        </w:rPr>
+        <w:t xml:space="preserve">The current document gives an overview of the </w:t>
+      </w:r>
+      <w:r>
+        <w:rPr>
+          <w:lang w:val="en-US"/>
+        </w:rPr>
+        <w:t>realized products</w:t>
+      </w:r>
+      <w:r>
+        <w:rPr>
+          <w:lang w:val="en-US"/>
+        </w:rPr>
+        <w:t xml:space="preserve"> in the project </w:t>
+      </w:r>
+      <w:r>
+        <w:rPr>
           <w:i/>
           <w:iCs/>
-          <w:sz w:val="40"/>
-          <w:lang w:val="en-US"/>
-        </w:rPr>
-      </w:pPr>
-    </w:p>
-    <w:p>
-      <w:pPr>
-        <w:jc w:val="center"/>
-        <w:rPr>
-          <w:rFonts w:ascii="Tahoma" w:hAnsi="Tahoma" w:cs="Tahoma"/>
+          <w:lang w:val="en-US"/>
+        </w:rPr>
+        <w:t>Inheritance Spec 2010-05</w:t>
+      </w:r>
+      <w:r>
+        <w:rPr>
+          <w:lang w:val="en-US"/>
+        </w:rPr>
+        <w:t>.</w:t>
+      </w:r>
+    </w:p>
+    <w:p>
+      <w:pPr>
+        <w:pStyle w:val="Heading2"/>
+        <w:rPr>
+          <w:lang w:val="en-US"/>
+        </w:rPr>
+      </w:pPr>
+      <w:r>
+        <w:rPr>
+          <w:lang w:val="en-US"/>
+        </w:rPr>
+        <w:t>Products</w:t>
+      </w:r>
+    </w:p>
+    <w:p>
+      <w:pPr>
+        <w:rPr>
+          <w:lang w:val="en-US"/>
+        </w:rPr>
+      </w:pPr>
+      <w:r>
+        <w:rPr>
+          <w:lang w:val="en-US"/>
+        </w:rPr>
+        <w:t xml:space="preserve">The following article was added to the </w:t>
+      </w:r>
+      <w:r>
+        <w:rPr>
           <w:i/>
           <w:iCs/>
-          <w:sz w:val="20"/>
-          <w:szCs w:val="20"/>
-          <w:lang w:val="en-US"/>
-        </w:rPr>
-      </w:pPr>
-      <w:r>
-        <w:rPr>
-          <w:rFonts w:ascii="Tahoma" w:hAnsi="Tahoma" w:cs="Tahoma"/>
-          <w:i/>
-          <w:iCs/>
-          <w:sz w:val="20"/>
-          <w:szCs w:val="20"/>
-          <w:lang w:val="en-US"/>
-        </w:rPr>
-        <w:t>Author</w:t>
-      </w:r>
-      <w:r>
-        <w:rPr>
-          <w:rFonts w:ascii="Tahoma" w:hAnsi="Tahoma" w:cs="Tahoma"/>
-          <w:i/>
-          <w:iCs/>
-          <w:sz w:val="20"/>
-          <w:szCs w:val="20"/>
-          <w:lang w:val="en-US"/>
-        </w:rPr>
-        <w:t xml:space="preserve">: </w:t>
-      </w:r>
-      <w:r>
-        <w:rPr>
-          <w:rFonts w:ascii="Tahoma" w:hAnsi="Tahoma" w:cs="Tahoma"/>
-          <w:i/>
-          <w:iCs/>
-          <w:sz w:val="20"/>
-          <w:szCs w:val="20"/>
-          <w:lang w:val="en-US"/>
-        </w:rPr>
-        <w:t xml:space="preserve">JJ </w:t>
-      </w:r>
-      <w:r>
-        <w:rPr>
-          <w:rFonts w:ascii="Tahoma" w:hAnsi="Tahoma" w:cs="Tahoma"/>
-          <w:i/>
-          <w:iCs/>
-          <w:sz w:val="20"/>
-          <w:szCs w:val="20"/>
-          <w:lang w:val="en-US"/>
-        </w:rPr>
-        <w:t>van Zon</w:t>
-      </w:r>
-    </w:p>
-    <w:p>
-      <w:pPr>
-        <w:jc w:val="center"/>
-        <w:rPr>
-          <w:rFonts w:ascii="Tahoma" w:hAnsi="Tahoma" w:cs="Tahoma"/>
-          <w:i/>
-          <w:iCs/>
-          <w:sz w:val="20"/>
-          <w:szCs w:val="20"/>
-          <w:lang w:val="en-US"/>
-        </w:rPr>
-      </w:pPr>
-      <w:r>
-        <w:rPr>
-          <w:rFonts w:ascii="Tahoma" w:hAnsi="Tahoma" w:cs="Tahoma"/>
-          <w:i/>
-          <w:iCs/>
-          <w:sz w:val="20"/>
-          <w:szCs w:val="20"/>
-          <w:lang w:val="en-US"/>
-        </w:rPr>
-        <w:t>Location</w:t>
-      </w:r>
-      <w:r>
-        <w:rPr>
-          <w:rFonts w:ascii="Tahoma" w:hAnsi="Tahoma" w:cs="Tahoma"/>
-          <w:i/>
-          <w:iCs/>
-          <w:sz w:val="20"/>
-          <w:szCs w:val="20"/>
-          <w:lang w:val="en-US"/>
-        </w:rPr>
-        <w:t xml:space="preserve">: </w:t>
-      </w:r>
-      <w:r>
-        <w:rPr>
-          <w:rFonts w:ascii="Tahoma" w:hAnsi="Tahoma" w:cs="Tahoma"/>
-          <w:i/>
-          <w:iCs/>
-          <w:sz w:val="20"/>
-          <w:szCs w:val="20"/>
-          <w:lang w:val="en-US"/>
-        </w:rPr>
-        <w:t>Oosterhout</w:t>
-      </w:r>
-      <w:r>
-        <w:rPr>
-          <w:rFonts w:ascii="Tahoma" w:hAnsi="Tahoma" w:cs="Tahoma"/>
-          <w:i/>
-          <w:iCs/>
-          <w:sz w:val="20"/>
-          <w:szCs w:val="20"/>
-          <w:lang w:val="en-US"/>
-        </w:rPr>
-        <w:t xml:space="preserve">, The </w:t>
-      </w:r>
-      <w:smartTag w:uri="urn:schemas-microsoft-com:office:smarttags" w:element="country-region">
-        <w:smartTag w:uri="urn:schemas-microsoft-com:office:smarttags" w:element="place">
-          <w:r>
-            <w:rPr>
-              <w:rFonts w:ascii="Tahoma" w:hAnsi="Tahoma" w:cs="Tahoma"/>
-              <w:i/>
-              <w:iCs/>
-              <w:sz w:val="20"/>
-              <w:szCs w:val="20"/>
-              <w:lang w:val="en-US"/>
-            </w:rPr>
-            <w:t>Netherlands</w:t>
-          </w:r>
-        </w:smartTag>
-      </w:smartTag>
-    </w:p>
-    <w:p>
-      <w:pPr>
-        <w:jc w:val="center"/>
-        <w:rPr>
-          <w:rFonts w:ascii="Tahoma" w:hAnsi="Tahoma" w:cs="Tahoma"/>
-          <w:i/>
-          <w:iCs/>
-          <w:sz w:val="20"/>
-          <w:szCs w:val="20"/>
-          <w:lang w:val="en-US"/>
-        </w:rPr>
-      </w:pPr>
-      <w:r>
-        <w:rPr>
-          <w:rFonts w:ascii="Tahoma" w:hAnsi="Tahoma" w:cs="Tahoma"/>
-          <w:i/>
-          <w:iCs/>
-          <w:sz w:val="20"/>
-          <w:szCs w:val="20"/>
-          <w:lang w:val="en-US"/>
-        </w:rPr>
-        <w:t>Date</w:t>
-      </w:r>
-      <w:r>
-        <w:rPr>
-          <w:rFonts w:ascii="Tahoma" w:hAnsi="Tahoma" w:cs="Tahoma"/>
-          <w:i/>
-          <w:iCs/>
-          <w:sz w:val="20"/>
-          <w:szCs w:val="20"/>
-          <w:lang w:val="en-US"/>
-        </w:rPr>
-        <w:t xml:space="preserve">: </w:t>
-      </w:r>
-      <w:smartTag w:uri="urn:schemas-microsoft-com:office:smarttags" w:element="date">
-        <w:smartTagPr>
-          <w:attr w:name="Year" w:val="2010"/>
-          <w:attr w:name="Day" w:val="16"/>
-          <w:attr w:name="Month" w:val="7"/>
-        </w:smartTagPr>
-        <w:r>
-          <w:rPr>
-            <w:rFonts w:ascii="Tahoma" w:hAnsi="Tahoma" w:cs="Tahoma"/>
-            <w:i/>
-            <w:iCs/>
-            <w:sz w:val="20"/>
-            <w:szCs w:val="20"/>
-            <w:lang w:val="en-US"/>
-          </w:rPr>
-          <w:t>July 16, 2010</w:t>
-        </w:r>
-      </w:smartTag>
-    </w:p>
-    <w:p>
-      <w:pPr>
-        <w:pStyle w:val="Heading2"/>
-        <w:rPr>
-          <w:lang w:val="en-US"/>
-        </w:rPr>
-      </w:pPr>
-      <w:bookmarkStart w:id="1" w:name="_Toc242521721"/>
-      <w:r>
-        <w:rPr>
-          <w:lang w:val="en-US"/>
-        </w:rPr>
-        <w:t>Purpose of this document</w:t>
-      </w:r>
-      <w:bookmarkEnd w:id="1"/>
-    </w:p>
-    <w:p>
-      <w:pPr>
-        <w:rPr>
-          <w:lang w:val="en-US"/>
-        </w:rPr>
-      </w:pPr>
-      <w:r>
-        <w:rPr>
-          <w:lang w:val="en-US"/>
-        </w:rPr>
-        <w:t xml:space="preserve">The current document gives an overview of the </w:t>
-      </w:r>
-      <w:r>
-        <w:rPr>
-          <w:lang w:val="en-US"/>
-        </w:rPr>
-        <w:t>realized products</w:t>
-      </w:r>
-      <w:r>
-        <w:rPr>
-          <w:lang w:val="en-US"/>
-        </w:rPr>
-        <w:t xml:space="preserve"> in the project </w:t>
-      </w:r>
-      <w:r>
-        <w:rPr>
-          <w:lang w:val="en-US"/>
-        </w:rPr>
-        <w:t>Work Out Inheritance Articles 2010-05</w:t>
-      </w:r>
-      <w:r>
-        <w:rPr>
-          <w:lang w:val="en-US"/>
-        </w:rPr>
-        <w:t>.</w:t>
-      </w:r>
-    </w:p>
-    <w:p>
-      <w:pPr>
-        <w:pStyle w:val="Heading2"/>
-        <w:rPr>
-          <w:lang w:val="en-US"/>
-        </w:rPr>
-      </w:pPr>
-      <w:r>
-        <w:rPr>
-          <w:lang w:val="en-US"/>
-        </w:rPr>
-        <w:t>Products</w:t>
-      </w:r>
-    </w:p>
-    <w:p>
-      <w:pPr>
-        <w:rPr>
-          <w:lang w:val="en-US"/>
-        </w:rPr>
-      </w:pPr>
-      <w:r>
-        <w:rPr>
-          <w:lang w:val="en-US"/>
-        </w:rPr>
-        <w:t>The following article was added to the System Objects chapter:</w:t>
+          <w:lang w:val="en-US"/>
+        </w:rPr>
+        <w:t>System Objects</w:t>
+      </w:r>
+      <w:r>
+        <w:rPr>
+          <w:lang w:val="en-US"/>
+        </w:rPr>
+        <w:t xml:space="preserve"> chapter:</w:t>
       </w:r>
     </w:p>
     <w:p>
@@ -638,7 +455,163 @@
           <w:sz w:val="20"/>
           <w:lang w:val="en-US"/>
         </w:rPr>
-        <w:t xml:space="preserve"> Object Inheritance</w:t>
+        <w:t>Object Inheritance</w:t>
+      </w:r>
+    </w:p>
+    <w:p>
+      <w:pPr>
+        <w:ind w:left="568"/>
+        <w:rPr>
+          <w:i/>
+          <w:sz w:val="20"/>
+          <w:lang w:val="en-US"/>
+        </w:rPr>
+      </w:pPr>
+      <w:r>
+        <w:rPr>
+          <w:i/>
+          <w:sz w:val="20"/>
+          <w:lang w:val="en-US"/>
+        </w:rPr>
+        <w:t xml:space="preserve">- </w:t>
+      </w:r>
+      <w:r>
+        <w:rPr>
+          <w:i/>
+          <w:sz w:val="20"/>
+          <w:lang w:val="en-US"/>
+        </w:rPr>
+        <w:t>List Inheritance</w:t>
+      </w:r>
+    </w:p>
+    <w:p>
+      <w:pPr>
+        <w:ind w:left="568"/>
+        <w:rPr>
+          <w:i/>
+          <w:sz w:val="20"/>
+          <w:lang w:val="en-US"/>
+        </w:rPr>
+      </w:pPr>
+      <w:r>
+        <w:rPr>
+          <w:i/>
+          <w:sz w:val="20"/>
+          <w:lang w:val="en-US"/>
+        </w:rPr>
+        <w:t xml:space="preserve">- </w:t>
+      </w:r>
+      <w:r>
+        <w:rPr>
+          <w:i/>
+          <w:sz w:val="20"/>
+          <w:lang w:val="en-US"/>
+        </w:rPr>
+        <w:t>System Inheritance</w:t>
+      </w:r>
+    </w:p>
+    <w:p>
+      <w:pPr>
+        <w:ind w:left="568"/>
+        <w:rPr>
+          <w:i/>
+          <w:sz w:val="20"/>
+          <w:lang w:val="en-US"/>
+        </w:rPr>
+      </w:pPr>
+      <w:r>
+        <w:rPr>
+          <w:i/>
+          <w:sz w:val="20"/>
+          <w:lang w:val="en-US"/>
+        </w:rPr>
+        <w:t xml:space="preserve">- </w:t>
+      </w:r>
+      <w:r>
+        <w:rPr>
+          <w:i/>
+          <w:sz w:val="20"/>
+          <w:lang w:val="en-US"/>
+        </w:rPr>
+        <w:t>Interface Inheritance</w:t>
+      </w:r>
+    </w:p>
+    <w:p>
+      <w:pPr>
+        <w:ind w:left="284"/>
+        <w:rPr>
+          <w:i/>
+          <w:sz w:val="20"/>
+          <w:lang w:val="en-US"/>
+        </w:rPr>
+      </w:pPr>
+      <w:r>
+        <w:rPr>
+          <w:i/>
+          <w:sz w:val="20"/>
+          <w:lang w:val="en-US"/>
+        </w:rPr>
+        <w:t xml:space="preserve">- </w:t>
+      </w:r>
+      <w:r>
+        <w:rPr>
+          <w:i/>
+          <w:sz w:val="20"/>
+          <w:lang w:val="en-US"/>
+        </w:rPr>
+        <w:t>Specialization</w:t>
+      </w:r>
+    </w:p>
+    <w:p>
+      <w:pPr>
+        <w:ind w:left="568"/>
+        <w:rPr>
+          <w:i/>
+          <w:sz w:val="20"/>
+          <w:lang w:val="en-US"/>
+        </w:rPr>
+      </w:pPr>
+      <w:r>
+        <w:rPr>
+          <w:i/>
+          <w:sz w:val="20"/>
+          <w:lang w:val="en-US"/>
+        </w:rPr>
+        <w:t xml:space="preserve">- </w:t>
+      </w:r>
+      <w:r>
+        <w:rPr>
+          <w:i/>
+          <w:sz w:val="20"/>
+          <w:lang w:val="en-US"/>
+        </w:rPr>
+        <w:t>Specialization &amp; Data Replacement</w:t>
+      </w:r>
+    </w:p>
+    <w:p>
+      <w:pPr>
+        <w:ind w:left="568"/>
+        <w:rPr>
+          <w:i/>
+          <w:sz w:val="20"/>
+          <w:lang w:val="en-US"/>
+        </w:rPr>
+      </w:pPr>
+      <w:r>
+        <w:rPr>
+          <w:i/>
+          <w:sz w:val="20"/>
+          <w:lang w:val="en-US"/>
+        </w:rPr>
+        <w:t xml:space="preserve">- </w:t>
+      </w:r>
+      <w:r>
+        <w:rPr>
+          <w:i/>
+          <w:sz w:val="20"/>
+          <w:lang w:val="en-US"/>
+        </w:rPr>
+        <w:t>Altering the Member Set</w:t>
       </w:r>
     </w:p>
     <w:p>
@@ -664,7 +637,7 @@
           <w:sz w:val="20"/>
           <w:lang w:val="en-US"/>
         </w:rPr>
-        <w:t>List Inheritance</w:t>
+        <w:t>Member Addition</w:t>
       </w:r>
     </w:p>
     <w:p>
@@ -690,7 +663,7 @@
           <w:sz w:val="20"/>
           <w:lang w:val="en-US"/>
         </w:rPr>
-        <w:t>System Inheritance</w:t>
+        <w:t>Member Exclusion</w:t>
       </w:r>
     </w:p>
     <w:p>
@@ -716,7 +689,7 @@
           <w:sz w:val="20"/>
           <w:lang w:val="en-US"/>
         </w:rPr>
-        <w:t>Interface Inheritance</w:t>
+        <w:t>Member Inclusion</w:t>
       </w:r>
     </w:p>
     <w:p>
@@ -742,7 +715,7 @@
           <w:sz w:val="20"/>
           <w:lang w:val="en-US"/>
         </w:rPr>
-        <w:t>Specialization</w:t>
+        <w:t>Detouring Members</w:t>
       </w:r>
     </w:p>
     <w:p>
@@ -768,7 +741,7 @@
           <w:sz w:val="20"/>
           <w:lang w:val="en-US"/>
         </w:rPr>
-        <w:t>Specialization &amp; Data Replacement</w:t>
+        <w:t>Shadowing</w:t>
       </w:r>
     </w:p>
     <w:p>
@@ -794,12 +767,12 @@
           <w:sz w:val="20"/>
           <w:lang w:val="en-US"/>
         </w:rPr>
-        <w:t>Altering the Member Set</w:t>
-      </w:r>
-    </w:p>
-    <w:p>
-      <w:pPr>
-        <w:ind w:left="1136"/>
+        <w:t>Overriding</w:t>
+      </w:r>
+    </w:p>
+    <w:p>
+      <w:pPr>
+        <w:ind w:left="568"/>
         <w:rPr>
           <w:i/>
           <w:sz w:val="20"/>
@@ -820,12 +793,12 @@
           <w:sz w:val="20"/>
           <w:lang w:val="en-US"/>
         </w:rPr>
-        <w:t>Member Addition</w:t>
-      </w:r>
-    </w:p>
-    <w:p>
-      <w:pPr>
-        <w:ind w:left="1136"/>
+        <w:t>Altering Command Implementations</w:t>
+      </w:r>
+    </w:p>
+    <w:p>
+      <w:pPr>
+        <w:ind w:left="852"/>
         <w:rPr>
           <w:i/>
           <w:sz w:val="20"/>
@@ -846,12 +819,12 @@
           <w:sz w:val="20"/>
           <w:lang w:val="en-US"/>
         </w:rPr>
-        <w:t>Member Exclusion</w:t>
-      </w:r>
-    </w:p>
-    <w:p>
-      <w:pPr>
-        <w:ind w:left="1136"/>
+        <w:t>Command Extension</w:t>
+      </w:r>
+    </w:p>
+    <w:p>
+      <w:pPr>
+        <w:ind w:left="852"/>
         <w:rPr>
           <w:i/>
           <w:sz w:val="20"/>
@@ -872,7 +845,7 @@
           <w:sz w:val="20"/>
           <w:lang w:val="en-US"/>
         </w:rPr>
-        <w:t>Member Inclusion</w:t>
+        <w:t>System Command Extension</w:t>
       </w:r>
     </w:p>
     <w:p>
@@ -898,12 +871,12 @@
           <w:sz w:val="20"/>
           <w:lang w:val="en-US"/>
         </w:rPr>
-        <w:t>Detouring Members</w:t>
-      </w:r>
-    </w:p>
-    <w:p>
-      <w:pPr>
-        <w:ind w:left="1136"/>
+        <w:t>System Command Overriding</w:t>
+      </w:r>
+    </w:p>
+    <w:p>
+      <w:pPr>
+        <w:ind w:left="852"/>
         <w:rPr>
           <w:i/>
           <w:sz w:val="20"/>
@@ -924,12 +897,12 @@
           <w:sz w:val="20"/>
           <w:lang w:val="en-US"/>
         </w:rPr>
-        <w:t>Shadowing</w:t>
-      </w:r>
-    </w:p>
-    <w:p>
-      <w:pPr>
-        <w:ind w:left="1136"/>
+        <w:t>System Command Shadowing</w:t>
+      </w:r>
+    </w:p>
+    <w:p>
+      <w:pPr>
+        <w:ind w:left="852"/>
         <w:rPr>
           <w:i/>
           <w:sz w:val="20"/>
@@ -950,12 +923,646 @@
           <w:sz w:val="20"/>
           <w:lang w:val="en-US"/>
         </w:rPr>
+        <w:t>System Command</w:t>
+      </w:r>
+      <w:r>
+        <w:rPr>
+          <w:i/>
+          <w:sz w:val="20"/>
+          <w:lang w:val="en-US"/>
+        </w:rPr>
+        <w:t xml:space="preserve"> Exten</w:t>
+      </w:r>
+      <w:r>
+        <w:rPr>
+          <w:i/>
+          <w:sz w:val="20"/>
+          <w:lang w:val="en-US"/>
+        </w:rPr>
+        <w:t>sion</w:t>
+      </w:r>
+      <w:r>
+        <w:rPr>
+          <w:i/>
+          <w:sz w:val="20"/>
+          <w:lang w:val="en-US"/>
+        </w:rPr>
+        <w:t xml:space="preserve"> By Shadowing</w:t>
+      </w:r>
+    </w:p>
+    <w:p>
+      <w:pPr>
+        <w:ind w:left="852"/>
+        <w:rPr>
+          <w:i/>
+          <w:sz w:val="20"/>
+          <w:lang w:val="en-US"/>
+        </w:rPr>
+      </w:pPr>
+      <w:r>
+        <w:rPr>
+          <w:i/>
+          <w:sz w:val="20"/>
+          <w:lang w:val="en-US"/>
+        </w:rPr>
+        <w:t xml:space="preserve">- </w:t>
+      </w:r>
+      <w:r>
+        <w:rPr>
+          <w:i/>
+          <w:sz w:val="20"/>
+          <w:lang w:val="en-US"/>
+        </w:rPr>
+        <w:t>System Command</w:t>
+      </w:r>
+      <w:r>
+        <w:rPr>
+          <w:i/>
+          <w:sz w:val="20"/>
+          <w:lang w:val="en-US"/>
+        </w:rPr>
+        <w:t xml:space="preserve"> </w:t>
+      </w:r>
+      <w:r>
+        <w:rPr>
+          <w:i/>
+          <w:sz w:val="20"/>
+          <w:lang w:val="en-US"/>
+        </w:rPr>
+        <w:t>Exten</w:t>
+      </w:r>
+      <w:r>
+        <w:rPr>
+          <w:i/>
+          <w:sz w:val="20"/>
+          <w:lang w:val="en-US"/>
+        </w:rPr>
+        <w:t>sion</w:t>
+      </w:r>
+      <w:r>
+        <w:rPr>
+          <w:i/>
+          <w:sz w:val="20"/>
+          <w:lang w:val="en-US"/>
+        </w:rPr>
+        <w:t xml:space="preserve"> </w:t>
+      </w:r>
+      <w:r>
+        <w:rPr>
+          <w:i/>
+          <w:sz w:val="20"/>
+          <w:lang w:val="en-US"/>
+        </w:rPr>
+        <w:t>By Overr</w:t>
+      </w:r>
+      <w:r>
+        <w:rPr>
+          <w:i/>
+          <w:sz w:val="20"/>
+          <w:lang w:val="en-US"/>
+        </w:rPr>
+        <w:t>iding</w:t>
+      </w:r>
+      <w:r>
+        <w:rPr>
+          <w:i/>
+          <w:sz w:val="20"/>
+          <w:lang w:val="en-US"/>
+        </w:rPr>
+        <w:t xml:space="preserve"> (Questionable)</w:t>
+      </w:r>
+    </w:p>
+    <w:p>
+      <w:pPr>
+        <w:ind w:left="852"/>
+        <w:rPr>
+          <w:i/>
+          <w:sz w:val="20"/>
+          <w:lang w:val="en-US"/>
+        </w:rPr>
+      </w:pPr>
+      <w:r>
+        <w:rPr>
+          <w:i/>
+          <w:sz w:val="20"/>
+          <w:lang w:val="en-US"/>
+        </w:rPr>
+        <w:t xml:space="preserve">- </w:t>
+      </w:r>
+      <w:r>
+        <w:rPr>
+          <w:i/>
+          <w:sz w:val="20"/>
+          <w:lang w:val="en-US"/>
+        </w:rPr>
+        <w:t>System Command</w:t>
+      </w:r>
+      <w:r>
+        <w:rPr>
+          <w:i/>
+          <w:sz w:val="20"/>
+          <w:lang w:val="en-US"/>
+        </w:rPr>
+        <w:t xml:space="preserve"> </w:t>
+      </w:r>
+      <w:r>
+        <w:rPr>
+          <w:i/>
+          <w:sz w:val="20"/>
+          <w:lang w:val="en-US"/>
+        </w:rPr>
+        <w:t>Overr</w:t>
+      </w:r>
+      <w:r>
+        <w:rPr>
+          <w:i/>
+          <w:sz w:val="20"/>
+          <w:lang w:val="en-US"/>
+        </w:rPr>
+        <w:t>iding</w:t>
+      </w:r>
+      <w:r>
+        <w:rPr>
+          <w:i/>
+          <w:sz w:val="20"/>
+          <w:lang w:val="en-US"/>
+        </w:rPr>
+        <w:t xml:space="preserve"> </w:t>
+      </w:r>
+      <w:r>
+        <w:rPr>
+          <w:i/>
+          <w:sz w:val="20"/>
+          <w:lang w:val="en-US"/>
+        </w:rPr>
+        <w:t>By Extension</w:t>
+      </w:r>
+    </w:p>
+    <w:p>
+      <w:pPr>
+        <w:ind w:left="568"/>
+        <w:rPr>
+          <w:i/>
+          <w:sz w:val="20"/>
+          <w:lang w:val="en-US"/>
+        </w:rPr>
+      </w:pPr>
+      <w:r>
+        <w:rPr>
+          <w:i/>
+          <w:sz w:val="20"/>
+          <w:lang w:val="en-US"/>
+        </w:rPr>
+        <w:t xml:space="preserve">- </w:t>
+      </w:r>
+      <w:r>
+        <w:rPr>
+          <w:i/>
+          <w:sz w:val="20"/>
+          <w:lang w:val="en-US"/>
+        </w:rPr>
+        <w:t>Destructive &amp; Non-Destr</w:t>
+      </w:r>
+      <w:r>
+        <w:rPr>
+          <w:i/>
+          <w:sz w:val="20"/>
+          <w:lang w:val="en-US"/>
+        </w:rPr>
+        <w:t>uctive</w:t>
+      </w:r>
+      <w:r>
+        <w:rPr>
+          <w:i/>
+          <w:sz w:val="20"/>
+          <w:lang w:val="en-US"/>
+        </w:rPr>
+        <w:t xml:space="preserve"> Spec</w:t>
+      </w:r>
+      <w:r>
+        <w:rPr>
+          <w:i/>
+          <w:sz w:val="20"/>
+          <w:lang w:val="en-US"/>
+        </w:rPr>
+        <w:t>ialization</w:t>
+      </w:r>
+      <w:r>
+        <w:rPr>
+          <w:i/>
+          <w:sz w:val="20"/>
+          <w:lang w:val="en-US"/>
+        </w:rPr>
+        <w:t xml:space="preserve"> Methods</w:t>
+      </w:r>
+    </w:p>
+    <w:p>
+      <w:pPr>
+        <w:ind w:left="284"/>
+        <w:rPr>
+          <w:i/>
+          <w:sz w:val="20"/>
+          <w:lang w:val="en-US"/>
+        </w:rPr>
+      </w:pPr>
+      <w:r>
+        <w:rPr>
+          <w:i/>
+          <w:sz w:val="20"/>
+          <w:lang w:val="en-US"/>
+        </w:rPr>
+        <w:t xml:space="preserve">- </w:t>
+      </w:r>
+      <w:r>
+        <w:rPr>
+          <w:i/>
+          <w:sz w:val="20"/>
+          <w:lang w:val="en-US"/>
+        </w:rPr>
+        <w:t>Misc Inheritance Situations</w:t>
+      </w:r>
+    </w:p>
+    <w:p>
+      <w:pPr>
+        <w:ind w:left="568"/>
+        <w:rPr>
+          <w:sz w:val="20"/>
+          <w:lang w:val="en-US"/>
+        </w:rPr>
+      </w:pPr>
+      <w:r>
+        <w:rPr>
+          <w:sz w:val="20"/>
+          <w:lang w:val="en-US"/>
+        </w:rPr>
+        <w:t>Command Inheritance</w:t>
+      </w:r>
+    </w:p>
+    <w:p>
+      <w:pPr>
+        <w:ind w:left="568"/>
+        <w:rPr>
+          <w:sz w:val="20"/>
+          <w:lang w:val="en-US"/>
+        </w:rPr>
+      </w:pPr>
+      <w:r>
+        <w:rPr>
+          <w:sz w:val="20"/>
+          <w:lang w:val="en-US"/>
+        </w:rPr>
+        <w:t>Backward Relation to Derived Classes</w:t>
+      </w:r>
+    </w:p>
+    <w:p>
+      <w:pPr>
+        <w:ind w:left="568"/>
+        <w:rPr>
+          <w:sz w:val="20"/>
+          <w:lang w:val="en-US"/>
+        </w:rPr>
+      </w:pPr>
+      <w:r>
+        <w:rPr>
+          <w:sz w:val="20"/>
+          <w:lang w:val="en-US"/>
+        </w:rPr>
+        <w:t>Multiple Objects Sharing one Base Object</w:t>
+      </w:r>
+    </w:p>
+    <w:p>
+      <w:pPr>
+        <w:ind w:left="568"/>
+        <w:rPr>
+          <w:sz w:val="20"/>
+          <w:lang w:val="en-US"/>
+        </w:rPr>
+      </w:pPr>
+      <w:r>
+        <w:rPr>
+          <w:sz w:val="20"/>
+          <w:lang w:val="en-US"/>
+        </w:rPr>
+        <w:t>Inheriting Multiply from the Same Class</w:t>
+      </w:r>
+    </w:p>
+    <w:p>
+      <w:pPr>
+        <w:ind w:left="284"/>
+        <w:rPr>
+          <w:i/>
+          <w:sz w:val="20"/>
+          <w:lang w:val="en-US"/>
+        </w:rPr>
+      </w:pPr>
+      <w:r>
+        <w:rPr>
+          <w:i/>
+          <w:sz w:val="20"/>
+          <w:lang w:val="en-US"/>
+        </w:rPr>
+        <w:t xml:space="preserve">- </w:t>
+      </w:r>
+      <w:r>
+        <w:rPr>
+          <w:i/>
+          <w:sz w:val="20"/>
+          <w:lang w:val="en-US"/>
+        </w:rPr>
+        <w:t>Enforcing &amp; Preventing Specialization</w:t>
+      </w:r>
+    </w:p>
+    <w:p>
+      <w:pPr>
+        <w:ind w:left="568"/>
+        <w:rPr>
+          <w:sz w:val="20"/>
+          <w:lang w:val="en-US"/>
+        </w:rPr>
+      </w:pPr>
+      <w:r>
+        <w:rPr>
+          <w:sz w:val="20"/>
+          <w:lang w:val="en-US"/>
+        </w:rPr>
+        <w:t>Protected</w:t>
+      </w:r>
+    </w:p>
+    <w:p>
+      <w:pPr>
+        <w:ind w:left="568"/>
+        <w:rPr>
+          <w:sz w:val="20"/>
+          <w:lang w:val="en-US"/>
+        </w:rPr>
+      </w:pPr>
+      <w:r>
+        <w:rPr>
+          <w:sz w:val="20"/>
+          <w:lang w:val="en-US"/>
+        </w:rPr>
         <w:t>Overriding</w:t>
       </w:r>
     </w:p>
     <w:p>
       <w:pPr>
-        <w:ind w:left="852"/>
+        <w:ind w:left="568"/>
+        <w:rPr>
+          <w:sz w:val="20"/>
+          <w:lang w:val="en-US"/>
+        </w:rPr>
+      </w:pPr>
+      <w:r>
+        <w:rPr>
+          <w:sz w:val="20"/>
+          <w:lang w:val="en-US"/>
+        </w:rPr>
+        <w:t>Optional / Required</w:t>
+      </w:r>
+    </w:p>
+    <w:p>
+      <w:pPr>
+        <w:ind w:left="568"/>
+        <w:rPr>
+          <w:sz w:val="20"/>
+          <w:lang w:val="en-US"/>
+        </w:rPr>
+      </w:pPr>
+      <w:r>
+        <w:rPr>
+          <w:sz w:val="20"/>
+          <w:lang w:val="en-US"/>
+        </w:rPr>
+        <w:t>Requirements for Other Side of Connection</w:t>
+      </w:r>
+    </w:p>
+    <w:p>
+      <w:pPr>
+        <w:ind w:left="568"/>
+        <w:rPr>
+          <w:sz w:val="20"/>
+          <w:lang w:val="en-US"/>
+        </w:rPr>
+      </w:pPr>
+      <w:r>
+        <w:rPr>
+          <w:sz w:val="20"/>
+          <w:lang w:val="en-US"/>
+        </w:rPr>
+        <w:t>Gut Feeling</w:t>
+      </w:r>
+    </w:p>
+    <w:p>
+      <w:pPr>
+        <w:ind w:left="568"/>
+        <w:rPr>
+          <w:sz w:val="20"/>
+          <w:lang w:val="en-US"/>
+        </w:rPr>
+      </w:pPr>
+      <w:r>
+        <w:rPr>
+          <w:sz w:val="20"/>
+          <w:lang w:val="en-US"/>
+        </w:rPr>
+        <w:t>Applied to Concepts from Other Languages</w:t>
+      </w:r>
+    </w:p>
+    <w:p>
+      <w:pPr>
+        <w:ind w:left="568"/>
+        <w:rPr>
+          <w:sz w:val="20"/>
+          <w:lang w:val="en-US"/>
+        </w:rPr>
+      </w:pPr>
+      <w:r>
+        <w:rPr>
+          <w:sz w:val="20"/>
+          <w:lang w:val="en-US"/>
+        </w:rPr>
+        <w:t>Protected</w:t>
+      </w:r>
+    </w:p>
+    <w:p>
+      <w:pPr>
+        <w:ind w:left="568"/>
+        <w:rPr>
+          <w:sz w:val="20"/>
+          <w:lang w:val="en-US"/>
+        </w:rPr>
+      </w:pPr>
+      <w:r>
+        <w:rPr>
+          <w:sz w:val="20"/>
+          <w:lang w:val="en-US"/>
+        </w:rPr>
+        <w:t>Virtual</w:t>
+      </w:r>
+    </w:p>
+    <w:p>
+      <w:pPr>
+        <w:ind w:left="568"/>
+        <w:rPr>
+          <w:sz w:val="20"/>
+          <w:lang w:val="en-US"/>
+        </w:rPr>
+      </w:pPr>
+      <w:r>
+        <w:rPr>
+          <w:sz w:val="20"/>
+          <w:lang w:val="en-US"/>
+        </w:rPr>
+        <w:t>Abstract Member</w:t>
+      </w:r>
+    </w:p>
+    <w:p>
+      <w:pPr>
+        <w:ind w:left="568"/>
+        <w:rPr>
+          <w:sz w:val="20"/>
+          <w:lang w:val="en-US"/>
+        </w:rPr>
+      </w:pPr>
+      <w:r>
+        <w:rPr>
+          <w:sz w:val="20"/>
+          <w:lang w:val="en-US"/>
+        </w:rPr>
+        <w:t>Abstract Class</w:t>
+      </w:r>
+    </w:p>
+    <w:p>
+      <w:pPr>
+        <w:ind w:left="568"/>
+        <w:rPr>
+          <w:sz w:val="20"/>
+          <w:lang w:val="en-US"/>
+        </w:rPr>
+      </w:pPr>
+      <w:r>
+        <w:rPr>
+          <w:sz w:val="20"/>
+          <w:lang w:val="en-US"/>
+        </w:rPr>
+        <w:t>Sealed / Final Class</w:t>
+      </w:r>
+    </w:p>
+    <w:p>
+      <w:pPr>
+        <w:ind w:left="568"/>
+        <w:rPr>
+          <w:sz w:val="20"/>
+          <w:lang w:val="en-US"/>
+        </w:rPr>
+      </w:pPr>
+      <w:r>
+        <w:rPr>
+          <w:sz w:val="20"/>
+          <w:lang w:val="en-US"/>
+        </w:rPr>
+        <w:t>Interface / Interface Member</w:t>
+      </w:r>
+    </w:p>
+    <w:p>
+      <w:pPr>
+        <w:ind w:left="568"/>
+        <w:rPr>
+          <w:sz w:val="20"/>
+          <w:lang w:val="en-US"/>
+        </w:rPr>
+      </w:pPr>
+      <w:r>
+        <w:rPr>
+          <w:sz w:val="20"/>
+          <w:lang w:val="en-US"/>
+        </w:rPr>
+        <w:t>Non-Overridable</w:t>
+      </w:r>
+    </w:p>
+    <w:p>
+      <w:pPr>
+        <w:ind w:left="568"/>
+        <w:rPr>
+          <w:sz w:val="20"/>
+          <w:lang w:val="en-US"/>
+        </w:rPr>
+      </w:pPr>
+      <w:r>
+        <w:rPr>
+          <w:sz w:val="20"/>
+          <w:lang w:val="en-US"/>
+        </w:rPr>
+        <w:t>More Combinations</w:t>
+      </w:r>
+    </w:p>
+    <w:p>
+      <w:pPr>
+        <w:ind w:left="568"/>
+        <w:rPr>
+          <w:sz w:val="20"/>
+          <w:lang w:val="en-US"/>
+        </w:rPr>
+      </w:pPr>
+      <w:r>
+        <w:rPr>
+          <w:sz w:val="20"/>
+          <w:lang w:val="en-US"/>
+        </w:rPr>
+        <w:t>Courtesy</w:t>
+      </w:r>
+    </w:p>
+    <w:p>
+      <w:pPr>
+        <w:ind w:left="568"/>
+        <w:rPr>
+          <w:sz w:val="20"/>
+          <w:lang w:val="en-US"/>
+        </w:rPr>
+      </w:pPr>
+      <w:r>
+        <w:rPr>
+          <w:sz w:val="20"/>
+          <w:lang w:val="en-US"/>
+        </w:rPr>
+        <w:t>Enforcing &amp; Preventing Other Specialization Methods</w:t>
+      </w:r>
+    </w:p>
+    <w:p>
+      <w:pPr>
+        <w:ind w:left="568"/>
+        <w:rPr>
+          <w:sz w:val="20"/>
+          <w:lang w:val="en-US"/>
+        </w:rPr>
+      </w:pPr>
+      <w:r>
+        <w:rPr>
+          <w:sz w:val="20"/>
+          <w:lang w:val="en-US"/>
+        </w:rPr>
+        <w:t>Preventing Pre-Extension with Cancellation</w:t>
+      </w:r>
+    </w:p>
+    <w:p>
+      <w:pPr>
+        <w:ind w:left="568"/>
+        <w:rPr>
+          <w:sz w:val="20"/>
+          <w:lang w:val="en-US"/>
+        </w:rPr>
+      </w:pPr>
+      <w:r>
+        <w:rPr>
+          <w:sz w:val="20"/>
+          <w:lang w:val="en-US"/>
+        </w:rPr>
+        <w:t>Preventing &amp; Enforcing Data Replacement</w:t>
+      </w:r>
+    </w:p>
+    <w:p>
+      <w:pPr>
+        <w:ind w:left="284"/>
         <w:rPr>
           <w:i/>
           <w:sz w:val="20"/>
@@ -976,12 +1583,214 @@
           <w:sz w:val="20"/>
           <w:lang w:val="en-US"/>
         </w:rPr>
-        <w:t>Altering Command Implementations</w:t>
-      </w:r>
-    </w:p>
-    <w:p>
-      <w:pPr>
-        <w:ind w:left="1136"/>
+        <w:t>Deeper Specialization</w:t>
+      </w:r>
+    </w:p>
+    <w:p>
+      <w:pPr>
+        <w:ind w:left="568"/>
+        <w:rPr>
+          <w:sz w:val="20"/>
+          <w:lang w:val="en-US"/>
+        </w:rPr>
+      </w:pPr>
+      <w:r>
+        <w:rPr>
+          <w:sz w:val="20"/>
+          <w:lang w:val="en-US"/>
+        </w:rPr>
+        <w:t>Deeper Exclusion</w:t>
+      </w:r>
+    </w:p>
+    <w:p>
+      <w:pPr>
+        <w:ind w:left="568"/>
+        <w:rPr>
+          <w:sz w:val="20"/>
+          <w:lang w:val="en-US"/>
+        </w:rPr>
+      </w:pPr>
+      <w:r>
+        <w:rPr>
+          <w:sz w:val="20"/>
+          <w:lang w:val="en-US"/>
+        </w:rPr>
+        <w:t>Deeper Inclusion</w:t>
+      </w:r>
+    </w:p>
+    <w:p>
+      <w:pPr>
+        <w:ind w:left="568"/>
+        <w:rPr>
+          <w:sz w:val="20"/>
+          <w:lang w:val="en-US"/>
+        </w:rPr>
+      </w:pPr>
+      <w:r>
+        <w:rPr>
+          <w:sz w:val="20"/>
+          <w:lang w:val="en-US"/>
+        </w:rPr>
+        <w:t>Deeper Member Addition</w:t>
+      </w:r>
+    </w:p>
+    <w:p>
+      <w:pPr>
+        <w:ind w:left="568"/>
+        <w:rPr>
+          <w:sz w:val="20"/>
+          <w:lang w:val="en-US"/>
+        </w:rPr>
+      </w:pPr>
+      <w:r>
+        <w:rPr>
+          <w:sz w:val="20"/>
+          <w:lang w:val="en-US"/>
+        </w:rPr>
+        <w:t>Even Deeper Member Addition</w:t>
+      </w:r>
+    </w:p>
+    <w:p>
+      <w:pPr>
+        <w:ind w:left="568"/>
+        <w:rPr>
+          <w:sz w:val="20"/>
+          <w:lang w:val="en-US"/>
+        </w:rPr>
+      </w:pPr>
+      <w:r>
+        <w:rPr>
+          <w:sz w:val="20"/>
+          <w:lang w:val="en-US"/>
+        </w:rPr>
+        <w:t>Deeper Shadowing</w:t>
+      </w:r>
+    </w:p>
+    <w:p>
+      <w:pPr>
+        <w:ind w:left="568"/>
+        <w:rPr>
+          <w:sz w:val="20"/>
+          <w:lang w:val="en-US"/>
+        </w:rPr>
+      </w:pPr>
+      <w:r>
+        <w:rPr>
+          <w:sz w:val="20"/>
+          <w:lang w:val="en-US"/>
+        </w:rPr>
+        <w:t>Deeper Overriding</w:t>
+      </w:r>
+    </w:p>
+    <w:p>
+      <w:pPr>
+        <w:ind w:left="568"/>
+        <w:rPr>
+          <w:sz w:val="20"/>
+          <w:lang w:val="en-US"/>
+        </w:rPr>
+      </w:pPr>
+      <w:r>
+        <w:rPr>
+          <w:sz w:val="20"/>
+          <w:lang w:val="en-US"/>
+        </w:rPr>
+        <w:t>Deeper Command Extension</w:t>
+      </w:r>
+    </w:p>
+    <w:p>
+      <w:pPr>
+        <w:ind w:left="568"/>
+        <w:rPr>
+          <w:sz w:val="20"/>
+          <w:lang w:val="en-US"/>
+        </w:rPr>
+      </w:pPr>
+      <w:r>
+        <w:rPr>
+          <w:sz w:val="20"/>
+          <w:lang w:val="en-US"/>
+        </w:rPr>
+        <w:t>Deeper System Command Extension</w:t>
+      </w:r>
+    </w:p>
+    <w:p>
+      <w:pPr>
+        <w:ind w:left="568"/>
+        <w:rPr>
+          <w:sz w:val="20"/>
+          <w:lang w:val="en-US"/>
+        </w:rPr>
+      </w:pPr>
+      <w:r>
+        <w:rPr>
+          <w:sz w:val="20"/>
+          <w:lang w:val="en-US"/>
+        </w:rPr>
+        <w:t>Deeper System Command Overriding</w:t>
+      </w:r>
+    </w:p>
+    <w:p>
+      <w:pPr>
+        <w:ind w:left="568"/>
+        <w:rPr>
+          <w:sz w:val="20"/>
+          <w:lang w:val="en-US"/>
+        </w:rPr>
+      </w:pPr>
+      <w:r>
+        <w:rPr>
+          <w:sz w:val="20"/>
+          <w:lang w:val="en-US"/>
+        </w:rPr>
+        <w:t>Deeper System Command Shadowing</w:t>
+      </w:r>
+    </w:p>
+    <w:p>
+      <w:pPr>
+        <w:ind w:left="568"/>
+        <w:rPr>
+          <w:sz w:val="20"/>
+          <w:lang w:val="en-US"/>
+        </w:rPr>
+      </w:pPr>
+      <w:r>
+        <w:rPr>
+          <w:sz w:val="20"/>
+          <w:lang w:val="en-US"/>
+        </w:rPr>
+        <w:t>The Deeper Specializations Structure</w:t>
+      </w:r>
+    </w:p>
+    <w:p>
+      <w:pPr>
+        <w:ind w:left="284"/>
+        <w:rPr>
+          <w:i/>
+          <w:sz w:val="20"/>
+          <w:lang w:val="en-US"/>
+        </w:rPr>
+      </w:pPr>
+      <w:r>
+        <w:rPr>
+          <w:i/>
+          <w:sz w:val="20"/>
+          <w:lang w:val="en-US"/>
+        </w:rPr>
+        <w:t>-</w:t>
+      </w:r>
+      <w:r>
+        <w:rPr>
+          <w:i/>
+          <w:sz w:val="20"/>
+          <w:lang w:val="en-US"/>
+        </w:rPr>
+        <w:t xml:space="preserve"> Alternate Version Through Inheritance</w:t>
+      </w:r>
+    </w:p>
+    <w:p>
+      <w:pPr>
+        <w:ind w:left="284"/>
         <w:rPr>
           <w:i/>
           <w:sz w:val="20"/>
@@ -1002,960 +1811,12 @@
           <w:sz w:val="20"/>
           <w:lang w:val="en-US"/>
         </w:rPr>
-        <w:t>Command Extension</w:t>
-      </w:r>
-    </w:p>
-    <w:p>
-      <w:pPr>
-        <w:ind w:left="1136"/>
-        <w:rPr>
-          <w:i/>
-          <w:sz w:val="20"/>
-          <w:lang w:val="en-US"/>
-        </w:rPr>
-      </w:pPr>
-      <w:r>
-        <w:rPr>
-          <w:i/>
-          <w:sz w:val="20"/>
-          <w:lang w:val="en-US"/>
-        </w:rPr>
-        <w:t xml:space="preserve">- </w:t>
-      </w:r>
-      <w:r>
-        <w:rPr>
-          <w:i/>
-          <w:sz w:val="20"/>
-          <w:lang w:val="en-US"/>
-        </w:rPr>
-        <w:t>System Command Extension</w:t>
-      </w:r>
-    </w:p>
-    <w:p>
-      <w:pPr>
-        <w:ind w:left="1136"/>
-        <w:rPr>
-          <w:i/>
-          <w:sz w:val="20"/>
-          <w:lang w:val="en-US"/>
-        </w:rPr>
-      </w:pPr>
-      <w:r>
-        <w:rPr>
-          <w:i/>
-          <w:sz w:val="20"/>
-          <w:lang w:val="en-US"/>
-        </w:rPr>
-        <w:t xml:space="preserve">- </w:t>
-      </w:r>
-      <w:r>
-        <w:rPr>
-          <w:i/>
-          <w:sz w:val="20"/>
-          <w:lang w:val="en-US"/>
-        </w:rPr>
-        <w:t>System Command Overriding</w:t>
-      </w:r>
-    </w:p>
-    <w:p>
-      <w:pPr>
-        <w:ind w:left="1136"/>
-        <w:rPr>
-          <w:i/>
-          <w:sz w:val="20"/>
-          <w:lang w:val="en-US"/>
-        </w:rPr>
-      </w:pPr>
-      <w:r>
-        <w:rPr>
-          <w:i/>
-          <w:sz w:val="20"/>
-          <w:lang w:val="en-US"/>
-        </w:rPr>
-        <w:t xml:space="preserve">- </w:t>
-      </w:r>
-      <w:r>
-        <w:rPr>
-          <w:i/>
-          <w:sz w:val="20"/>
-          <w:lang w:val="en-US"/>
-        </w:rPr>
-        <w:t>System Command Shadowing</w:t>
-      </w:r>
-    </w:p>
-    <w:p>
-      <w:pPr>
-        <w:ind w:left="1136"/>
-        <w:rPr>
-          <w:i/>
-          <w:sz w:val="20"/>
-          <w:lang w:val="en-US"/>
-        </w:rPr>
-      </w:pPr>
-      <w:r>
-        <w:rPr>
-          <w:i/>
-          <w:sz w:val="20"/>
-          <w:lang w:val="en-US"/>
-        </w:rPr>
-        <w:t xml:space="preserve">- </w:t>
-      </w:r>
-      <w:r>
-        <w:rPr>
-          <w:i/>
-          <w:sz w:val="20"/>
-          <w:lang w:val="en-US"/>
-        </w:rPr>
-        <w:t xml:space="preserve">Sys Comm </w:t>
-      </w:r>
-      <w:proofErr w:type="spellStart"/>
-      <w:r>
-        <w:rPr>
-          <w:i/>
-          <w:sz w:val="20"/>
-          <w:lang w:val="en-US"/>
-        </w:rPr>
-        <w:t>Exten</w:t>
-      </w:r>
-      <w:proofErr w:type="spellEnd"/>
-      <w:r>
-        <w:rPr>
-          <w:i/>
-          <w:sz w:val="20"/>
-          <w:lang w:val="en-US"/>
-        </w:rPr>
-        <w:t xml:space="preserve"> By Shadowing</w:t>
-      </w:r>
-    </w:p>
-    <w:p>
-      <w:pPr>
-        <w:ind w:left="1136"/>
-        <w:rPr>
-          <w:i/>
-          <w:sz w:val="20"/>
-          <w:lang w:val="en-US"/>
-        </w:rPr>
-      </w:pPr>
-      <w:r>
-        <w:rPr>
-          <w:i/>
-          <w:sz w:val="20"/>
-          <w:lang w:val="en-US"/>
-        </w:rPr>
-        <w:t xml:space="preserve">- </w:t>
-      </w:r>
-      <w:r>
-        <w:rPr>
-          <w:i/>
-          <w:sz w:val="20"/>
-          <w:lang w:val="en-US"/>
-        </w:rPr>
-        <w:t xml:space="preserve">Sys Comm </w:t>
-      </w:r>
-      <w:proofErr w:type="spellStart"/>
-      <w:r>
-        <w:rPr>
-          <w:i/>
-          <w:sz w:val="20"/>
-          <w:lang w:val="en-US"/>
-        </w:rPr>
-        <w:t>Exten</w:t>
-      </w:r>
-      <w:proofErr w:type="spellEnd"/>
-      <w:r>
-        <w:rPr>
-          <w:i/>
-          <w:sz w:val="20"/>
-          <w:lang w:val="en-US"/>
-        </w:rPr>
-        <w:t xml:space="preserve"> By </w:t>
-      </w:r>
-      <w:proofErr w:type="spellStart"/>
-      <w:r>
-        <w:rPr>
-          <w:i/>
-          <w:sz w:val="20"/>
-          <w:lang w:val="en-US"/>
-        </w:rPr>
-        <w:t>Overr</w:t>
-      </w:r>
-      <w:proofErr w:type="spellEnd"/>
-      <w:r>
-        <w:rPr>
-          <w:i/>
-          <w:sz w:val="20"/>
-          <w:lang w:val="en-US"/>
-        </w:rPr>
-        <w:t xml:space="preserve"> (</w:t>
-      </w:r>
-      <w:proofErr w:type="spellStart"/>
-      <w:r>
-        <w:rPr>
-          <w:i/>
-          <w:sz w:val="20"/>
-          <w:lang w:val="en-US"/>
-        </w:rPr>
-        <w:t>Questionnable</w:t>
-      </w:r>
-      <w:proofErr w:type="spellEnd"/>
-      <w:r>
-        <w:rPr>
-          <w:i/>
-          <w:sz w:val="20"/>
-          <w:lang w:val="en-US"/>
-        </w:rPr>
-        <w:t>)</w:t>
-      </w:r>
-    </w:p>
-    <w:p>
-      <w:pPr>
-        <w:ind w:left="1136"/>
-        <w:rPr>
-          <w:i/>
-          <w:sz w:val="20"/>
-          <w:lang w:val="en-US"/>
-        </w:rPr>
-      </w:pPr>
-      <w:r>
-        <w:rPr>
-          <w:i/>
-          <w:sz w:val="20"/>
-          <w:lang w:val="en-US"/>
-        </w:rPr>
-        <w:t xml:space="preserve">- </w:t>
-      </w:r>
-      <w:r>
-        <w:rPr>
-          <w:i/>
-          <w:sz w:val="20"/>
-          <w:lang w:val="en-US"/>
-        </w:rPr>
-        <w:t xml:space="preserve">Sys Comm </w:t>
-      </w:r>
-      <w:proofErr w:type="spellStart"/>
-      <w:r>
-        <w:rPr>
-          <w:i/>
-          <w:sz w:val="20"/>
-          <w:lang w:val="en-US"/>
-        </w:rPr>
-        <w:t>Overr</w:t>
-      </w:r>
-      <w:proofErr w:type="spellEnd"/>
-      <w:r>
-        <w:rPr>
-          <w:i/>
-          <w:sz w:val="20"/>
-          <w:lang w:val="en-US"/>
-        </w:rPr>
-        <w:t xml:space="preserve"> By Extension</w:t>
-      </w:r>
-    </w:p>
-    <w:p>
-      <w:pPr>
-        <w:ind w:left="852"/>
-        <w:rPr>
-          <w:i/>
-          <w:sz w:val="20"/>
-          <w:lang w:val="en-US"/>
-        </w:rPr>
-      </w:pPr>
-      <w:r>
-        <w:rPr>
-          <w:i/>
-          <w:sz w:val="20"/>
-          <w:lang w:val="en-US"/>
-        </w:rPr>
-        <w:t xml:space="preserve">- </w:t>
-      </w:r>
-      <w:r>
-        <w:rPr>
-          <w:i/>
-          <w:sz w:val="20"/>
-          <w:lang w:val="en-US"/>
-        </w:rPr>
-        <w:t>Destructive &amp; Non-</w:t>
-      </w:r>
-      <w:proofErr w:type="spellStart"/>
-      <w:r>
-        <w:rPr>
-          <w:i/>
-          <w:sz w:val="20"/>
-          <w:lang w:val="en-US"/>
-        </w:rPr>
-        <w:t>Destr</w:t>
-      </w:r>
-      <w:proofErr w:type="spellEnd"/>
-      <w:r>
-        <w:rPr>
-          <w:i/>
-          <w:sz w:val="20"/>
-          <w:lang w:val="en-US"/>
-        </w:rPr>
-        <w:t xml:space="preserve"> Spec Methods</w:t>
-      </w:r>
-    </w:p>
-    <w:p>
-      <w:pPr>
-        <w:ind w:left="568"/>
-        <w:rPr>
-          <w:i/>
-          <w:sz w:val="20"/>
-          <w:lang w:val="en-US"/>
-        </w:rPr>
-      </w:pPr>
-      <w:r>
-        <w:rPr>
-          <w:i/>
-          <w:sz w:val="20"/>
-          <w:lang w:val="en-US"/>
-        </w:rPr>
-        <w:t xml:space="preserve">- </w:t>
-      </w:r>
-      <w:r>
-        <w:rPr>
-          <w:i/>
-          <w:sz w:val="20"/>
-          <w:lang w:val="en-US"/>
-        </w:rPr>
-        <w:t>Misc Inheritance Situations</w:t>
-      </w:r>
-    </w:p>
-    <w:p>
-      <w:pPr>
-        <w:ind w:left="852"/>
-        <w:rPr>
-          <w:sz w:val="20"/>
-          <w:lang w:val="en-US"/>
-        </w:rPr>
-      </w:pPr>
-      <w:r>
-        <w:rPr>
-          <w:sz w:val="20"/>
-          <w:lang w:val="en-US"/>
-        </w:rPr>
-        <w:t>Command Inheritance</w:t>
-      </w:r>
-    </w:p>
-    <w:p>
-      <w:pPr>
-        <w:ind w:left="852"/>
-        <w:rPr>
-          <w:sz w:val="20"/>
-          <w:lang w:val="en-US"/>
-        </w:rPr>
-      </w:pPr>
-      <w:r>
-        <w:rPr>
-          <w:sz w:val="20"/>
-          <w:lang w:val="en-US"/>
-        </w:rPr>
-        <w:t>Backward Relation to Derived Classes</w:t>
-      </w:r>
-    </w:p>
-    <w:p>
-      <w:pPr>
-        <w:ind w:left="852"/>
-        <w:rPr>
-          <w:sz w:val="20"/>
-          <w:lang w:val="en-US"/>
-        </w:rPr>
-      </w:pPr>
-      <w:r>
-        <w:rPr>
-          <w:sz w:val="20"/>
-          <w:lang w:val="en-US"/>
-        </w:rPr>
-        <w:t>Multiple Objects Sharing one Base Object</w:t>
-      </w:r>
-    </w:p>
-    <w:p>
-      <w:pPr>
-        <w:ind w:left="852"/>
-        <w:rPr>
-          <w:sz w:val="20"/>
-          <w:lang w:val="en-US"/>
-        </w:rPr>
-      </w:pPr>
-      <w:r>
-        <w:rPr>
-          <w:sz w:val="20"/>
-          <w:lang w:val="en-US"/>
-        </w:rPr>
-        <w:t>Inheriting Multiply from the Same Class</w:t>
-      </w:r>
-    </w:p>
-    <w:p>
-      <w:pPr>
-        <w:ind w:left="568"/>
-        <w:rPr>
-          <w:i/>
-          <w:sz w:val="20"/>
-          <w:lang w:val="en-US"/>
-        </w:rPr>
-      </w:pPr>
-      <w:r>
-        <w:rPr>
-          <w:i/>
-          <w:sz w:val="20"/>
-          <w:lang w:val="en-US"/>
-        </w:rPr>
-        <w:t xml:space="preserve">- </w:t>
-      </w:r>
-      <w:r>
-        <w:rPr>
-          <w:i/>
-          <w:sz w:val="20"/>
-          <w:lang w:val="en-US"/>
-        </w:rPr>
-        <w:t>Enforcing &amp; Preventing Specialization</w:t>
-      </w:r>
-    </w:p>
-    <w:p>
-      <w:pPr>
-        <w:ind w:left="852"/>
-        <w:rPr>
-          <w:sz w:val="20"/>
-          <w:lang w:val="en-US"/>
-        </w:rPr>
-      </w:pPr>
-      <w:r>
-        <w:rPr>
-          <w:sz w:val="20"/>
-          <w:lang w:val="en-US"/>
-        </w:rPr>
-        <w:t>Protected</w:t>
-      </w:r>
-    </w:p>
-    <w:p>
-      <w:pPr>
-        <w:ind w:left="852"/>
-        <w:rPr>
-          <w:sz w:val="20"/>
-          <w:lang w:val="en-US"/>
-        </w:rPr>
-      </w:pPr>
-      <w:r>
-        <w:rPr>
-          <w:sz w:val="20"/>
-          <w:lang w:val="en-US"/>
-        </w:rPr>
-        <w:t>Overriding</w:t>
-      </w:r>
-    </w:p>
-    <w:p>
-      <w:pPr>
-        <w:ind w:left="852"/>
-        <w:rPr>
-          <w:sz w:val="20"/>
-          <w:lang w:val="en-US"/>
-        </w:rPr>
-      </w:pPr>
-      <w:r>
-        <w:rPr>
-          <w:sz w:val="20"/>
-          <w:lang w:val="en-US"/>
-        </w:rPr>
-        <w:t>Optional / Required</w:t>
-      </w:r>
-    </w:p>
-    <w:p>
-      <w:pPr>
-        <w:ind w:left="852"/>
-        <w:rPr>
-          <w:sz w:val="20"/>
-          <w:lang w:val="en-US"/>
-        </w:rPr>
-      </w:pPr>
-      <w:r>
-        <w:rPr>
-          <w:sz w:val="20"/>
-          <w:lang w:val="en-US"/>
-        </w:rPr>
-        <w:t>Requirements for Other Side of Connection</w:t>
-      </w:r>
-    </w:p>
-    <w:p>
-      <w:pPr>
-        <w:ind w:left="852"/>
-        <w:rPr>
-          <w:sz w:val="20"/>
-          <w:lang w:val="en-US"/>
-        </w:rPr>
-      </w:pPr>
-      <w:r>
-        <w:rPr>
-          <w:sz w:val="20"/>
-          <w:lang w:val="en-US"/>
-        </w:rPr>
-        <w:t>Gut Feeling</w:t>
-      </w:r>
-    </w:p>
-    <w:p>
-      <w:pPr>
-        <w:ind w:left="852"/>
-        <w:rPr>
-          <w:sz w:val="20"/>
-          <w:lang w:val="en-US"/>
-        </w:rPr>
-      </w:pPr>
-      <w:r>
-        <w:rPr>
-          <w:sz w:val="20"/>
-          <w:lang w:val="en-US"/>
-        </w:rPr>
-        <w:t>Applied to Concepts from Other Languages</w:t>
-      </w:r>
-    </w:p>
-    <w:p>
-      <w:pPr>
-        <w:ind w:left="852"/>
-        <w:rPr>
-          <w:sz w:val="20"/>
-          <w:lang w:val="en-US"/>
-        </w:rPr>
-      </w:pPr>
-      <w:r>
-        <w:rPr>
-          <w:sz w:val="20"/>
-          <w:lang w:val="en-US"/>
-        </w:rPr>
-        <w:t>Protected</w:t>
-      </w:r>
-    </w:p>
-    <w:p>
-      <w:pPr>
-        <w:ind w:left="852"/>
-        <w:rPr>
-          <w:sz w:val="20"/>
-          <w:lang w:val="en-US"/>
-        </w:rPr>
-      </w:pPr>
-      <w:r>
-        <w:rPr>
-          <w:sz w:val="20"/>
-          <w:lang w:val="en-US"/>
-        </w:rPr>
-        <w:t>Virtual</w:t>
-      </w:r>
-    </w:p>
-    <w:p>
-      <w:pPr>
-        <w:ind w:left="852"/>
-        <w:rPr>
-          <w:sz w:val="20"/>
-          <w:lang w:val="en-US"/>
-        </w:rPr>
-      </w:pPr>
-      <w:r>
-        <w:rPr>
-          <w:sz w:val="20"/>
-          <w:lang w:val="en-US"/>
-        </w:rPr>
-        <w:t>Abstract Member</w:t>
-      </w:r>
-    </w:p>
-    <w:p>
-      <w:pPr>
-        <w:ind w:left="852"/>
-        <w:rPr>
-          <w:sz w:val="20"/>
-          <w:lang w:val="en-US"/>
-        </w:rPr>
-      </w:pPr>
-      <w:r>
-        <w:rPr>
-          <w:sz w:val="20"/>
-          <w:lang w:val="en-US"/>
-        </w:rPr>
-        <w:t>Abstract Class</w:t>
-      </w:r>
-    </w:p>
-    <w:p>
-      <w:pPr>
-        <w:ind w:left="852"/>
-        <w:rPr>
-          <w:sz w:val="20"/>
-          <w:lang w:val="en-US"/>
-        </w:rPr>
-      </w:pPr>
-      <w:r>
-        <w:rPr>
-          <w:sz w:val="20"/>
-          <w:lang w:val="en-US"/>
-        </w:rPr>
-        <w:t>Sealed / Final Class</w:t>
-      </w:r>
-    </w:p>
-    <w:p>
-      <w:pPr>
-        <w:ind w:left="852"/>
-        <w:rPr>
-          <w:sz w:val="20"/>
-          <w:lang w:val="en-US"/>
-        </w:rPr>
-      </w:pPr>
-      <w:r>
-        <w:rPr>
-          <w:sz w:val="20"/>
-          <w:lang w:val="en-US"/>
-        </w:rPr>
-        <w:t>Interface / Interface Member</w:t>
-      </w:r>
-    </w:p>
-    <w:p>
-      <w:pPr>
-        <w:ind w:left="852"/>
-        <w:rPr>
-          <w:sz w:val="20"/>
-          <w:lang w:val="en-US"/>
-        </w:rPr>
-      </w:pPr>
-      <w:r>
-        <w:rPr>
-          <w:sz w:val="20"/>
-          <w:lang w:val="en-US"/>
-        </w:rPr>
-        <w:t>Non-Overridable</w:t>
-      </w:r>
-    </w:p>
-    <w:p>
-      <w:pPr>
-        <w:ind w:left="852"/>
-        <w:rPr>
-          <w:sz w:val="20"/>
-          <w:lang w:val="en-US"/>
-        </w:rPr>
-      </w:pPr>
-      <w:r>
-        <w:rPr>
-          <w:sz w:val="20"/>
-          <w:lang w:val="en-US"/>
-        </w:rPr>
-        <w:t>More Combinations</w:t>
-      </w:r>
-    </w:p>
-    <w:p>
-      <w:pPr>
-        <w:ind w:left="852"/>
-        <w:rPr>
-          <w:sz w:val="20"/>
-          <w:lang w:val="en-US"/>
-        </w:rPr>
-      </w:pPr>
-      <w:r>
-        <w:rPr>
-          <w:sz w:val="20"/>
-          <w:lang w:val="en-US"/>
-        </w:rPr>
-        <w:t>Courtesy</w:t>
-      </w:r>
-    </w:p>
-    <w:p>
-      <w:pPr>
-        <w:ind w:left="852"/>
-        <w:rPr>
-          <w:sz w:val="20"/>
-          <w:lang w:val="en-US"/>
-        </w:rPr>
-      </w:pPr>
-      <w:r>
-        <w:rPr>
-          <w:sz w:val="20"/>
-          <w:lang w:val="en-US"/>
-        </w:rPr>
-        <w:t>Enforcing &amp; Preventing Other Specialization Methods</w:t>
-      </w:r>
-    </w:p>
-    <w:p>
-      <w:pPr>
-        <w:ind w:left="852"/>
-        <w:rPr>
-          <w:sz w:val="20"/>
-          <w:lang w:val="en-US"/>
-        </w:rPr>
-      </w:pPr>
-      <w:r>
-        <w:rPr>
-          <w:sz w:val="20"/>
-          <w:lang w:val="en-US"/>
-        </w:rPr>
-        <w:t>Preventing Pre-Extension with Cancellation</w:t>
-      </w:r>
-    </w:p>
-    <w:p>
-      <w:pPr>
-        <w:ind w:left="852"/>
-        <w:rPr>
-          <w:sz w:val="20"/>
-          <w:lang w:val="en-US"/>
-        </w:rPr>
-      </w:pPr>
-      <w:r>
-        <w:rPr>
-          <w:sz w:val="20"/>
-          <w:lang w:val="en-US"/>
-        </w:rPr>
-        <w:t>Preventing &amp; Enforcing Data Replacement</w:t>
-      </w:r>
-    </w:p>
-    <w:p>
-      <w:pPr>
-        <w:ind w:left="568"/>
-        <w:rPr>
-          <w:i/>
-          <w:sz w:val="20"/>
-          <w:lang w:val="en-US"/>
-        </w:rPr>
-      </w:pPr>
-      <w:r>
-        <w:rPr>
-          <w:i/>
-          <w:sz w:val="20"/>
-          <w:lang w:val="en-US"/>
-        </w:rPr>
-        <w:t xml:space="preserve">- </w:t>
-      </w:r>
-      <w:r>
-        <w:rPr>
-          <w:i/>
-          <w:sz w:val="20"/>
-          <w:lang w:val="en-US"/>
-        </w:rPr>
-        <w:t>Deeper Specialization</w:t>
-      </w:r>
-    </w:p>
-    <w:p>
-      <w:pPr>
-        <w:ind w:left="852"/>
-        <w:rPr>
-          <w:sz w:val="20"/>
-          <w:lang w:val="en-US"/>
-        </w:rPr>
-      </w:pPr>
-      <w:r>
-        <w:rPr>
-          <w:sz w:val="20"/>
-          <w:lang w:val="en-US"/>
-        </w:rPr>
-        <w:t>Deeper Exclusion</w:t>
-      </w:r>
-    </w:p>
-    <w:p>
-      <w:pPr>
-        <w:ind w:left="852"/>
-        <w:rPr>
-          <w:sz w:val="20"/>
-          <w:lang w:val="en-US"/>
-        </w:rPr>
-      </w:pPr>
-      <w:r>
-        <w:rPr>
-          <w:sz w:val="20"/>
-          <w:lang w:val="en-US"/>
-        </w:rPr>
-        <w:t>Deeper Inclusion</w:t>
-      </w:r>
-    </w:p>
-    <w:p>
-      <w:pPr>
-        <w:ind w:left="852"/>
-        <w:rPr>
-          <w:sz w:val="20"/>
-          <w:lang w:val="en-US"/>
-        </w:rPr>
-      </w:pPr>
-      <w:r>
-        <w:rPr>
-          <w:sz w:val="20"/>
-          <w:lang w:val="en-US"/>
-        </w:rPr>
-        <w:t>Deeper Member Addition</w:t>
-      </w:r>
-    </w:p>
-    <w:p>
-      <w:pPr>
-        <w:ind w:left="852"/>
-        <w:rPr>
-          <w:sz w:val="20"/>
-          <w:lang w:val="en-US"/>
-        </w:rPr>
-      </w:pPr>
-      <w:r>
-        <w:rPr>
-          <w:sz w:val="20"/>
-          <w:lang w:val="en-US"/>
-        </w:rPr>
-        <w:t>Even Deeper Member Addition</w:t>
-      </w:r>
-    </w:p>
-    <w:p>
-      <w:pPr>
-        <w:ind w:left="852"/>
-        <w:rPr>
-          <w:sz w:val="20"/>
-          <w:lang w:val="en-US"/>
-        </w:rPr>
-      </w:pPr>
-      <w:r>
-        <w:rPr>
-          <w:sz w:val="20"/>
-          <w:lang w:val="en-US"/>
-        </w:rPr>
-        <w:t>Deeper Shadowing</w:t>
-      </w:r>
-    </w:p>
-    <w:p>
-      <w:pPr>
-        <w:ind w:left="852"/>
-        <w:rPr>
-          <w:sz w:val="20"/>
-          <w:lang w:val="en-US"/>
-        </w:rPr>
-      </w:pPr>
-      <w:r>
-        <w:rPr>
-          <w:sz w:val="20"/>
-          <w:lang w:val="en-US"/>
-        </w:rPr>
-        <w:t>Deeper Overriding</w:t>
-      </w:r>
-    </w:p>
-    <w:p>
-      <w:pPr>
-        <w:ind w:left="852"/>
-        <w:rPr>
-          <w:sz w:val="20"/>
-          <w:lang w:val="en-US"/>
-        </w:rPr>
-      </w:pPr>
-      <w:r>
-        <w:rPr>
-          <w:sz w:val="20"/>
-          <w:lang w:val="en-US"/>
-        </w:rPr>
-        <w:t>Deeper Command Extension</w:t>
-      </w:r>
-    </w:p>
-    <w:p>
-      <w:pPr>
-        <w:ind w:left="852"/>
-        <w:rPr>
-          <w:sz w:val="20"/>
-          <w:lang w:val="en-US"/>
-        </w:rPr>
-      </w:pPr>
-      <w:r>
-        <w:rPr>
-          <w:sz w:val="20"/>
-          <w:lang w:val="en-US"/>
-        </w:rPr>
-        <w:t>Deeper System Command Extension</w:t>
-      </w:r>
-    </w:p>
-    <w:p>
-      <w:pPr>
-        <w:ind w:left="852"/>
-        <w:rPr>
-          <w:sz w:val="20"/>
-          <w:lang w:val="en-US"/>
-        </w:rPr>
-      </w:pPr>
-      <w:r>
-        <w:rPr>
-          <w:sz w:val="20"/>
-          <w:lang w:val="en-US"/>
-        </w:rPr>
-        <w:t>Deeper System Command Overriding</w:t>
-      </w:r>
-    </w:p>
-    <w:p>
-      <w:pPr>
-        <w:ind w:left="852"/>
-        <w:rPr>
-          <w:sz w:val="20"/>
-          <w:lang w:val="en-US"/>
-        </w:rPr>
-      </w:pPr>
-      <w:r>
-        <w:rPr>
-          <w:sz w:val="20"/>
-          <w:lang w:val="en-US"/>
-        </w:rPr>
-        <w:t>Deeper System Command Shadowing</w:t>
-      </w:r>
-    </w:p>
-    <w:p>
-      <w:pPr>
-        <w:ind w:left="852"/>
-        <w:rPr>
-          <w:sz w:val="20"/>
-          <w:lang w:val="en-US"/>
-        </w:rPr>
-      </w:pPr>
-      <w:r>
-        <w:rPr>
-          <w:sz w:val="20"/>
-          <w:lang w:val="en-US"/>
-        </w:rPr>
-        <w:t>The Deeper Specializations Structure</w:t>
-      </w:r>
-    </w:p>
-    <w:p>
-      <w:pPr>
-        <w:ind w:left="568"/>
-        <w:rPr>
-          <w:i/>
-          <w:sz w:val="20"/>
-          <w:lang w:val="en-US"/>
-        </w:rPr>
-      </w:pPr>
-      <w:r>
-        <w:rPr>
-          <w:i/>
-          <w:sz w:val="20"/>
-          <w:lang w:val="en-US"/>
-        </w:rPr>
-        <w:t>-</w:t>
-      </w:r>
-      <w:r>
-        <w:rPr>
-          <w:i/>
-          <w:sz w:val="20"/>
-          <w:lang w:val="en-US"/>
-        </w:rPr>
-        <w:t xml:space="preserve"> Alternate Version Through Inheritance</w:t>
-      </w:r>
-    </w:p>
-    <w:p>
-      <w:pPr>
-        <w:ind w:left="568"/>
-        <w:rPr>
-          <w:i/>
-          <w:sz w:val="20"/>
-          <w:lang w:val="en-US"/>
-        </w:rPr>
-      </w:pPr>
-      <w:r>
-        <w:rPr>
-          <w:i/>
-          <w:sz w:val="20"/>
-          <w:lang w:val="en-US"/>
-        </w:rPr>
-        <w:t xml:space="preserve">- </w:t>
-      </w:r>
-      <w:r>
-        <w:rPr>
-          <w:i/>
-          <w:sz w:val="20"/>
-          <w:lang w:val="en-US"/>
-        </w:rPr>
         <w:t>Extending System Objects (Older)</w:t>
       </w:r>
     </w:p>
     <w:p>
       <w:pPr>
-        <w:ind w:left="852"/>
+        <w:ind w:left="568"/>
         <w:rPr>
           <w:sz w:val="20"/>
           <w:lang w:val="en-US"/>
@@ -2024,7 +1885,7 @@
 </file>
 
 <file path=word/endnotes.xml><?xml version="1.0" encoding="utf-8"?>
-<w:endnotes xmlns:wpc="http://schemas.microsoft.com/office/word/2010/wordprocessingCanvas" xmlns:cx="http://schemas.microsoft.com/office/drawing/2014/chartex" xmlns:cx1="http://schemas.microsoft.com/office/drawing/2015/9/8/chartex" xmlns:cx2="http://schemas.microsoft.com/office/drawing/2015/10/21/chartex" xmlns:cx3="http://schemas.microsoft.com/office/drawing/2016/5/9/chartex" xmlns:cx4="http://schemas.microsoft.com/office/drawing/2016/5/10/chartex" xmlns:cx5="http://schemas.microsoft.com/office/drawing/2016/5/11/chartex" xmlns:cx6="http://schemas.microsoft.com/office/drawing/2016/5/12/chartex" xmlns:cx7="http://schemas.microsoft.com/office/drawing/2016/5/13/chartex" xmlns:cx8="http://schemas.microsoft.com/office/drawing/2016/5/14/chartex" xmlns:mc="http://schemas.openxmlformats.org/markup-compatibility/2006" xmlns:aink="http://schemas.microsoft.com/office/drawing/2016/ink" xmlns:am3d="http://schemas.microsoft.com/office/drawing/2017/model3d" xmlns:o="urn:schemas-microsoft-com:office:office" xmlns:r="http://schemas.openxmlformats.org/officeDocument/2006/relationships" xmlns:m="http://schemas.openxmlformats.org/officeDocument/2006/math" xmlns:v="urn:schemas-microsoft-com:vml" xmlns:wp14="http://schemas.microsoft.com/office/word/2010/wordprocessingDrawing" xmlns:wp="http://schemas.openxmlformats.org/drawingml/2006/wordprocessingDrawing" xmlns:w10="urn:schemas-microsoft-com:office:word" xmlns:w="http://schemas.openxmlformats.org/wordprocessingml/2006/main" xmlns:w14="http://schemas.microsoft.com/office/word/2010/wordml" xmlns:w15="http://schemas.microsoft.com/office/word/2012/wordml" xmlns:w16cid="http://schemas.microsoft.com/office/word/2016/wordml/cid" xmlns:w16se="http://schemas.microsoft.com/office/word/2015/wordml/symex" xmlns:wpg="http://schemas.microsoft.com/office/word/2010/wordprocessingGroup" xmlns:wpi="http://schemas.microsoft.com/office/word/2010/wordprocessingInk" xmlns:wne="http://schemas.microsoft.com/office/word/2006/wordml" xmlns:wps="http://schemas.microsoft.com/office/word/2010/wordprocessingShape" mc:Ignorable="w14 w15 w16se w16cid wp14">
+<w:endnotes xmlns:wpc="http://schemas.microsoft.com/office/word/2010/wordprocessingCanvas" xmlns:cx="http://schemas.microsoft.com/office/drawing/2014/chartex" xmlns:cx1="http://schemas.microsoft.com/office/drawing/2015/9/8/chartex" xmlns:cx2="http://schemas.microsoft.com/office/drawing/2015/10/21/chartex" xmlns:cx3="http://schemas.microsoft.com/office/drawing/2016/5/9/chartex" xmlns:cx4="http://schemas.microsoft.com/office/drawing/2016/5/10/chartex" xmlns:cx5="http://schemas.microsoft.com/office/drawing/2016/5/11/chartex" xmlns:cx6="http://schemas.microsoft.com/office/drawing/2016/5/12/chartex" xmlns:cx7="http://schemas.microsoft.com/office/drawing/2016/5/13/chartex" xmlns:cx8="http://schemas.microsoft.com/office/drawing/2016/5/14/chartex" xmlns:mc="http://schemas.openxmlformats.org/markup-compatibility/2006" xmlns:aink="http://schemas.microsoft.com/office/drawing/2016/ink" xmlns:am3d="http://schemas.microsoft.com/office/drawing/2017/model3d" xmlns:o="urn:schemas-microsoft-com:office:office" xmlns:r="http://schemas.openxmlformats.org/officeDocument/2006/relationships" xmlns:m="http://schemas.openxmlformats.org/officeDocument/2006/math" xmlns:v="urn:schemas-microsoft-com:vml" xmlns:wp14="http://schemas.microsoft.com/office/word/2010/wordprocessingDrawing" xmlns:wp="http://schemas.openxmlformats.org/drawingml/2006/wordprocessingDrawing" xmlns:w10="urn:schemas-microsoft-com:office:word" xmlns:w="http://schemas.openxmlformats.org/wordprocessingml/2006/main" xmlns:w14="http://schemas.microsoft.com/office/word/2010/wordml" xmlns:w15="http://schemas.microsoft.com/office/word/2012/wordml" xmlns:w16cex="http://schemas.microsoft.com/office/word/2018/wordml/cex" xmlns:w16cid="http://schemas.microsoft.com/office/word/2016/wordml/cid" xmlns:w16="http://schemas.microsoft.com/office/word/2018/wordml" xmlns:w16se="http://schemas.microsoft.com/office/word/2015/wordml/symex" xmlns:wpg="http://schemas.microsoft.com/office/word/2010/wordprocessingGroup" xmlns:wpi="http://schemas.microsoft.com/office/word/2010/wordprocessingInk" xmlns:wne="http://schemas.microsoft.com/office/word/2006/wordml" xmlns:wps="http://schemas.microsoft.com/office/word/2010/wordprocessingShape" mc:Ignorable="w14 w15 w16se w16cid w16 w16cex wp14">
   <w:endnote w:type="separator" w:id="-1">
     <w:p>
       <w:r>
@@ -2043,7 +1904,7 @@
 </file>
 
 <file path=word/footer1.xml><?xml version="1.0" encoding="utf-8"?>
-<w:ftr xmlns:wpc="http://schemas.microsoft.com/office/word/2010/wordprocessingCanvas" xmlns:cx="http://schemas.microsoft.com/office/drawing/2014/chartex" xmlns:cx1="http://schemas.microsoft.com/office/drawing/2015/9/8/chartex" xmlns:cx2="http://schemas.microsoft.com/office/drawing/2015/10/21/chartex" xmlns:cx3="http://schemas.microsoft.com/office/drawing/2016/5/9/chartex" xmlns:cx4="http://schemas.microsoft.com/office/drawing/2016/5/10/chartex" xmlns:cx5="http://schemas.microsoft.com/office/drawing/2016/5/11/chartex" xmlns:cx6="http://schemas.microsoft.com/office/drawing/2016/5/12/chartex" xmlns:cx7="http://schemas.microsoft.com/office/drawing/2016/5/13/chartex" xmlns:cx8="http://schemas.microsoft.com/office/drawing/2016/5/14/chartex" xmlns:mc="http://schemas.openxmlformats.org/markup-compatibility/2006" xmlns:aink="http://schemas.microsoft.com/office/drawing/2016/ink" xmlns:am3d="http://schemas.microsoft.com/office/drawing/2017/model3d" xmlns:o="urn:schemas-microsoft-com:office:office" xmlns:r="http://schemas.openxmlformats.org/officeDocument/2006/relationships" xmlns:m="http://schemas.openxmlformats.org/officeDocument/2006/math" xmlns:v="urn:schemas-microsoft-com:vml" xmlns:wp14="http://schemas.microsoft.com/office/word/2010/wordprocessingDrawing" xmlns:wp="http://schemas.openxmlformats.org/drawingml/2006/wordprocessingDrawing" xmlns:w10="urn:schemas-microsoft-com:office:word" xmlns:w="http://schemas.openxmlformats.org/wordprocessingml/2006/main" xmlns:w14="http://schemas.microsoft.com/office/word/2010/wordml" xmlns:w15="http://schemas.microsoft.com/office/word/2012/wordml" xmlns:w16cid="http://schemas.microsoft.com/office/word/2016/wordml/cid" xmlns:w16se="http://schemas.microsoft.com/office/word/2015/wordml/symex" xmlns:wpg="http://schemas.microsoft.com/office/word/2010/wordprocessingGroup" xmlns:wpi="http://schemas.microsoft.com/office/word/2010/wordprocessingInk" xmlns:wne="http://schemas.microsoft.com/office/word/2006/wordml" xmlns:wps="http://schemas.microsoft.com/office/word/2010/wordprocessingShape" mc:Ignorable="w14 w15 w16se w16cid wp14">
+<w:ftr xmlns:wpc="http://schemas.microsoft.com/office/word/2010/wordprocessingCanvas" xmlns:cx="http://schemas.microsoft.com/office/drawing/2014/chartex" xmlns:cx1="http://schemas.microsoft.com/office/drawing/2015/9/8/chartex" xmlns:cx2="http://schemas.microsoft.com/office/drawing/2015/10/21/chartex" xmlns:cx3="http://schemas.microsoft.com/office/drawing/2016/5/9/chartex" xmlns:cx4="http://schemas.microsoft.com/office/drawing/2016/5/10/chartex" xmlns:cx5="http://schemas.microsoft.com/office/drawing/2016/5/11/chartex" xmlns:cx6="http://schemas.microsoft.com/office/drawing/2016/5/12/chartex" xmlns:cx7="http://schemas.microsoft.com/office/drawing/2016/5/13/chartex" xmlns:cx8="http://schemas.microsoft.com/office/drawing/2016/5/14/chartex" xmlns:mc="http://schemas.openxmlformats.org/markup-compatibility/2006" xmlns:aink="http://schemas.microsoft.com/office/drawing/2016/ink" xmlns:am3d="http://schemas.microsoft.com/office/drawing/2017/model3d" xmlns:o="urn:schemas-microsoft-com:office:office" xmlns:r="http://schemas.openxmlformats.org/officeDocument/2006/relationships" xmlns:m="http://schemas.openxmlformats.org/officeDocument/2006/math" xmlns:v="urn:schemas-microsoft-com:vml" xmlns:wp14="http://schemas.microsoft.com/office/word/2010/wordprocessingDrawing" xmlns:wp="http://schemas.openxmlformats.org/drawingml/2006/wordprocessingDrawing" xmlns:w10="urn:schemas-microsoft-com:office:word" xmlns:w="http://schemas.openxmlformats.org/wordprocessingml/2006/main" xmlns:w14="http://schemas.microsoft.com/office/word/2010/wordml" xmlns:w15="http://schemas.microsoft.com/office/word/2012/wordml" xmlns:w16cex="http://schemas.microsoft.com/office/word/2018/wordml/cex" xmlns:w16cid="http://schemas.microsoft.com/office/word/2016/wordml/cid" xmlns:w16="http://schemas.microsoft.com/office/word/2018/wordml" xmlns:w16se="http://schemas.microsoft.com/office/word/2015/wordml/symex" xmlns:wpg="http://schemas.microsoft.com/office/word/2010/wordprocessingGroup" xmlns:wpi="http://schemas.microsoft.com/office/word/2010/wordprocessingInk" xmlns:wne="http://schemas.microsoft.com/office/word/2006/wordml" xmlns:wps="http://schemas.microsoft.com/office/word/2010/wordprocessingShape" mc:Ignorable="w14 w15 w16se w16cid w16 w16cex wp14">
   <w:p>
     <w:pPr>
       <w:pStyle w:val="Footer"/>
@@ -2053,7 +1914,7 @@
 </file>
 
 <file path=word/footer2.xml><?xml version="1.0" encoding="utf-8"?>
-<w:ftr xmlns:wpc="http://schemas.microsoft.com/office/word/2010/wordprocessingCanvas" xmlns:cx="http://schemas.microsoft.com/office/drawing/2014/chartex" xmlns:cx1="http://schemas.microsoft.com/office/drawing/2015/9/8/chartex" xmlns:cx2="http://schemas.microsoft.com/office/drawing/2015/10/21/chartex" xmlns:cx3="http://schemas.microsoft.com/office/drawing/2016/5/9/chartex" xmlns:cx4="http://schemas.microsoft.com/office/drawing/2016/5/10/chartex" xmlns:cx5="http://schemas.microsoft.com/office/drawing/2016/5/11/chartex" xmlns:cx6="http://schemas.microsoft.com/office/drawing/2016/5/12/chartex" xmlns:cx7="http://schemas.microsoft.com/office/drawing/2016/5/13/chartex" xmlns:cx8="http://schemas.microsoft.com/office/drawing/2016/5/14/chartex" xmlns:mc="http://schemas.openxmlformats.org/markup-compatibility/2006" xmlns:aink="http://schemas.microsoft.com/office/drawing/2016/ink" xmlns:am3d="http://schemas.microsoft.com/office/drawing/2017/model3d" xmlns:o="urn:schemas-microsoft-com:office:office" xmlns:r="http://schemas.openxmlformats.org/officeDocument/2006/relationships" xmlns:m="http://schemas.openxmlformats.org/officeDocument/2006/math" xmlns:v="urn:schemas-microsoft-com:vml" xmlns:wp14="http://schemas.microsoft.com/office/word/2010/wordprocessingDrawing" xmlns:wp="http://schemas.openxmlformats.org/drawingml/2006/wordprocessingDrawing" xmlns:w10="urn:schemas-microsoft-com:office:word" xmlns:w="http://schemas.openxmlformats.org/wordprocessingml/2006/main" xmlns:w14="http://schemas.microsoft.com/office/word/2010/wordml" xmlns:w15="http://schemas.microsoft.com/office/word/2012/wordml" xmlns:w16cid="http://schemas.microsoft.com/office/word/2016/wordml/cid" xmlns:w16se="http://schemas.microsoft.com/office/word/2015/wordml/symex" xmlns:wpg="http://schemas.microsoft.com/office/word/2010/wordprocessingGroup" xmlns:wpi="http://schemas.microsoft.com/office/word/2010/wordprocessingInk" xmlns:wne="http://schemas.microsoft.com/office/word/2006/wordml" xmlns:wps="http://schemas.microsoft.com/office/word/2010/wordprocessingShape" mc:Ignorable="w14 w15 w16se w16cid wp14">
+<w:ftr xmlns:wpc="http://schemas.microsoft.com/office/word/2010/wordprocessingCanvas" xmlns:cx="http://schemas.microsoft.com/office/drawing/2014/chartex" xmlns:cx1="http://schemas.microsoft.com/office/drawing/2015/9/8/chartex" xmlns:cx2="http://schemas.microsoft.com/office/drawing/2015/10/21/chartex" xmlns:cx3="http://schemas.microsoft.com/office/drawing/2016/5/9/chartex" xmlns:cx4="http://schemas.microsoft.com/office/drawing/2016/5/10/chartex" xmlns:cx5="http://schemas.microsoft.com/office/drawing/2016/5/11/chartex" xmlns:cx6="http://schemas.microsoft.com/office/drawing/2016/5/12/chartex" xmlns:cx7="http://schemas.microsoft.com/office/drawing/2016/5/13/chartex" xmlns:cx8="http://schemas.microsoft.com/office/drawing/2016/5/14/chartex" xmlns:mc="http://schemas.openxmlformats.org/markup-compatibility/2006" xmlns:aink="http://schemas.microsoft.com/office/drawing/2016/ink" xmlns:am3d="http://schemas.microsoft.com/office/drawing/2017/model3d" xmlns:o="urn:schemas-microsoft-com:office:office" xmlns:r="http://schemas.openxmlformats.org/officeDocument/2006/relationships" xmlns:m="http://schemas.openxmlformats.org/officeDocument/2006/math" xmlns:v="urn:schemas-microsoft-com:vml" xmlns:wp14="http://schemas.microsoft.com/office/word/2010/wordprocessingDrawing" xmlns:wp="http://schemas.openxmlformats.org/drawingml/2006/wordprocessingDrawing" xmlns:w10="urn:schemas-microsoft-com:office:word" xmlns:w="http://schemas.openxmlformats.org/wordprocessingml/2006/main" xmlns:w14="http://schemas.microsoft.com/office/word/2010/wordml" xmlns:w15="http://schemas.microsoft.com/office/word/2012/wordml" xmlns:w16cex="http://schemas.microsoft.com/office/word/2018/wordml/cex" xmlns:w16cid="http://schemas.microsoft.com/office/word/2016/wordml/cid" xmlns:w16="http://schemas.microsoft.com/office/word/2018/wordml" xmlns:w16se="http://schemas.microsoft.com/office/word/2015/wordml/symex" xmlns:wpg="http://schemas.microsoft.com/office/word/2010/wordprocessingGroup" xmlns:wpi="http://schemas.microsoft.com/office/word/2010/wordprocessingInk" xmlns:wne="http://schemas.microsoft.com/office/word/2006/wordml" xmlns:wps="http://schemas.microsoft.com/office/word/2010/wordprocessingShape" mc:Ignorable="w14 w15 w16se w16cid w16 w16cex wp14">
   <w:p>
     <w:pPr>
       <w:pStyle w:val="Footer"/>
@@ -2134,7 +1995,7 @@
 </file>
 
 <file path=word/footer3.xml><?xml version="1.0" encoding="utf-8"?>
-<w:ftr xmlns:wpc="http://schemas.microsoft.com/office/word/2010/wordprocessingCanvas" xmlns:cx="http://schemas.microsoft.com/office/drawing/2014/chartex" xmlns:cx1="http://schemas.microsoft.com/office/drawing/2015/9/8/chartex" xmlns:cx2="http://schemas.microsoft.com/office/drawing/2015/10/21/chartex" xmlns:cx3="http://schemas.microsoft.com/office/drawing/2016/5/9/chartex" xmlns:cx4="http://schemas.microsoft.com/office/drawing/2016/5/10/chartex" xmlns:cx5="http://schemas.microsoft.com/office/drawing/2016/5/11/chartex" xmlns:cx6="http://schemas.microsoft.com/office/drawing/2016/5/12/chartex" xmlns:cx7="http://schemas.microsoft.com/office/drawing/2016/5/13/chartex" xmlns:cx8="http://schemas.microsoft.com/office/drawing/2016/5/14/chartex" xmlns:mc="http://schemas.openxmlformats.org/markup-compatibility/2006" xmlns:aink="http://schemas.microsoft.com/office/drawing/2016/ink" xmlns:am3d="http://schemas.microsoft.com/office/drawing/2017/model3d" xmlns:o="urn:schemas-microsoft-com:office:office" xmlns:r="http://schemas.openxmlformats.org/officeDocument/2006/relationships" xmlns:m="http://schemas.openxmlformats.org/officeDocument/2006/math" xmlns:v="urn:schemas-microsoft-com:vml" xmlns:wp14="http://schemas.microsoft.com/office/word/2010/wordprocessingDrawing" xmlns:wp="http://schemas.openxmlformats.org/drawingml/2006/wordprocessingDrawing" xmlns:w10="urn:schemas-microsoft-com:office:word" xmlns:w="http://schemas.openxmlformats.org/wordprocessingml/2006/main" xmlns:w14="http://schemas.microsoft.com/office/word/2010/wordml" xmlns:w15="http://schemas.microsoft.com/office/word/2012/wordml" xmlns:w16cid="http://schemas.microsoft.com/office/word/2016/wordml/cid" xmlns:w16se="http://schemas.microsoft.com/office/word/2015/wordml/symex" xmlns:wpg="http://schemas.microsoft.com/office/word/2010/wordprocessingGroup" xmlns:wpi="http://schemas.microsoft.com/office/word/2010/wordprocessingInk" xmlns:wne="http://schemas.microsoft.com/office/word/2006/wordml" xmlns:wps="http://schemas.microsoft.com/office/word/2010/wordprocessingShape" mc:Ignorable="w14 w15 w16se w16cid wp14">
+<w:ftr xmlns:wpc="http://schemas.microsoft.com/office/word/2010/wordprocessingCanvas" xmlns:cx="http://schemas.microsoft.com/office/drawing/2014/chartex" xmlns:cx1="http://schemas.microsoft.com/office/drawing/2015/9/8/chartex" xmlns:cx2="http://schemas.microsoft.com/office/drawing/2015/10/21/chartex" xmlns:cx3="http://schemas.microsoft.com/office/drawing/2016/5/9/chartex" xmlns:cx4="http://schemas.microsoft.com/office/drawing/2016/5/10/chartex" xmlns:cx5="http://schemas.microsoft.com/office/drawing/2016/5/11/chartex" xmlns:cx6="http://schemas.microsoft.com/office/drawing/2016/5/12/chartex" xmlns:cx7="http://schemas.microsoft.com/office/drawing/2016/5/13/chartex" xmlns:cx8="http://schemas.microsoft.com/office/drawing/2016/5/14/chartex" xmlns:mc="http://schemas.openxmlformats.org/markup-compatibility/2006" xmlns:aink="http://schemas.microsoft.com/office/drawing/2016/ink" xmlns:am3d="http://schemas.microsoft.com/office/drawing/2017/model3d" xmlns:o="urn:schemas-microsoft-com:office:office" xmlns:r="http://schemas.openxmlformats.org/officeDocument/2006/relationships" xmlns:m="http://schemas.openxmlformats.org/officeDocument/2006/math" xmlns:v="urn:schemas-microsoft-com:vml" xmlns:wp14="http://schemas.microsoft.com/office/word/2010/wordprocessingDrawing" xmlns:wp="http://schemas.openxmlformats.org/drawingml/2006/wordprocessingDrawing" xmlns:w10="urn:schemas-microsoft-com:office:word" xmlns:w="http://schemas.openxmlformats.org/wordprocessingml/2006/main" xmlns:w14="http://schemas.microsoft.com/office/word/2010/wordml" xmlns:w15="http://schemas.microsoft.com/office/word/2012/wordml" xmlns:w16cex="http://schemas.microsoft.com/office/word/2018/wordml/cex" xmlns:w16cid="http://schemas.microsoft.com/office/word/2016/wordml/cid" xmlns:w16="http://schemas.microsoft.com/office/word/2018/wordml" xmlns:w16se="http://schemas.microsoft.com/office/word/2015/wordml/symex" xmlns:wpg="http://schemas.microsoft.com/office/word/2010/wordprocessingGroup" xmlns:wpi="http://schemas.microsoft.com/office/word/2010/wordprocessingInk" xmlns:wne="http://schemas.microsoft.com/office/word/2006/wordml" xmlns:wps="http://schemas.microsoft.com/office/word/2010/wordprocessingShape" mc:Ignorable="w14 w15 w16se w16cid w16 w16cex wp14">
   <w:p>
     <w:pPr>
       <w:pStyle w:val="Footer"/>
@@ -2144,7 +2005,7 @@
 </file>
 
 <file path=word/footnotes.xml><?xml version="1.0" encoding="utf-8"?>
-<w:footnotes xmlns:wpc="http://schemas.microsoft.com/office/word/2010/wordprocessingCanvas" xmlns:cx="http://schemas.microsoft.com/office/drawing/2014/chartex" xmlns:cx1="http://schemas.microsoft.com/office/drawing/2015/9/8/chartex" xmlns:cx2="http://schemas.microsoft.com/office/drawing/2015/10/21/chartex" xmlns:cx3="http://schemas.microsoft.com/office/drawing/2016/5/9/chartex" xmlns:cx4="http://schemas.microsoft.com/office/drawing/2016/5/10/chartex" xmlns:cx5="http://schemas.microsoft.com/office/drawing/2016/5/11/chartex" xmlns:cx6="http://schemas.microsoft.com/office/drawing/2016/5/12/chartex" xmlns:cx7="http://schemas.microsoft.com/office/drawing/2016/5/13/chartex" xmlns:cx8="http://schemas.microsoft.com/office/drawing/2016/5/14/chartex" xmlns:mc="http://schemas.openxmlformats.org/markup-compatibility/2006" xmlns:aink="http://schemas.microsoft.com/office/drawing/2016/ink" xmlns:am3d="http://schemas.microsoft.com/office/drawing/2017/model3d" xmlns:o="urn:schemas-microsoft-com:office:office" xmlns:r="http://schemas.openxmlformats.org/officeDocument/2006/relationships" xmlns:m="http://schemas.openxmlformats.org/officeDocument/2006/math" xmlns:v="urn:schemas-microsoft-com:vml" xmlns:wp14="http://schemas.microsoft.com/office/word/2010/wordprocessingDrawing" xmlns:wp="http://schemas.openxmlformats.org/drawingml/2006/wordprocessingDrawing" xmlns:w10="urn:schemas-microsoft-com:office:word" xmlns:w="http://schemas.openxmlformats.org/wordprocessingml/2006/main" xmlns:w14="http://schemas.microsoft.com/office/word/2010/wordml" xmlns:w15="http://schemas.microsoft.com/office/word/2012/wordml" xmlns:w16cid="http://schemas.microsoft.com/office/word/2016/wordml/cid" xmlns:w16se="http://schemas.microsoft.com/office/word/2015/wordml/symex" xmlns:wpg="http://schemas.microsoft.com/office/word/2010/wordprocessingGroup" xmlns:wpi="http://schemas.microsoft.com/office/word/2010/wordprocessingInk" xmlns:wne="http://schemas.microsoft.com/office/word/2006/wordml" xmlns:wps="http://schemas.microsoft.com/office/word/2010/wordprocessingShape" mc:Ignorable="w14 w15 w16se w16cid wp14">
+<w:footnotes xmlns:wpc="http://schemas.microsoft.com/office/word/2010/wordprocessingCanvas" xmlns:cx="http://schemas.microsoft.com/office/drawing/2014/chartex" xmlns:cx1="http://schemas.microsoft.com/office/drawing/2015/9/8/chartex" xmlns:cx2="http://schemas.microsoft.com/office/drawing/2015/10/21/chartex" xmlns:cx3="http://schemas.microsoft.com/office/drawing/2016/5/9/chartex" xmlns:cx4="http://schemas.microsoft.com/office/drawing/2016/5/10/chartex" xmlns:cx5="http://schemas.microsoft.com/office/drawing/2016/5/11/chartex" xmlns:cx6="http://schemas.microsoft.com/office/drawing/2016/5/12/chartex" xmlns:cx7="http://schemas.microsoft.com/office/drawing/2016/5/13/chartex" xmlns:cx8="http://schemas.microsoft.com/office/drawing/2016/5/14/chartex" xmlns:mc="http://schemas.openxmlformats.org/markup-compatibility/2006" xmlns:aink="http://schemas.microsoft.com/office/drawing/2016/ink" xmlns:am3d="http://schemas.microsoft.com/office/drawing/2017/model3d" xmlns:o="urn:schemas-microsoft-com:office:office" xmlns:r="http://schemas.openxmlformats.org/officeDocument/2006/relationships" xmlns:m="http://schemas.openxmlformats.org/officeDocument/2006/math" xmlns:v="urn:schemas-microsoft-com:vml" xmlns:wp14="http://schemas.microsoft.com/office/word/2010/wordprocessingDrawing" xmlns:wp="http://schemas.openxmlformats.org/drawingml/2006/wordprocessingDrawing" xmlns:w10="urn:schemas-microsoft-com:office:word" xmlns:w="http://schemas.openxmlformats.org/wordprocessingml/2006/main" xmlns:w14="http://schemas.microsoft.com/office/word/2010/wordml" xmlns:w15="http://schemas.microsoft.com/office/word/2012/wordml" xmlns:w16cex="http://schemas.microsoft.com/office/word/2018/wordml/cex" xmlns:w16cid="http://schemas.microsoft.com/office/word/2016/wordml/cid" xmlns:w16="http://schemas.microsoft.com/office/word/2018/wordml" xmlns:w16se="http://schemas.microsoft.com/office/word/2015/wordml/symex" xmlns:wpg="http://schemas.microsoft.com/office/word/2010/wordprocessingGroup" xmlns:wpi="http://schemas.microsoft.com/office/word/2010/wordprocessingInk" xmlns:wne="http://schemas.microsoft.com/office/word/2006/wordml" xmlns:wps="http://schemas.microsoft.com/office/word/2010/wordprocessingShape" mc:Ignorable="w14 w15 w16se w16cid w16 w16cex wp14">
   <w:footnote w:type="separator" w:id="-1">
     <w:p>
       <w:r>
@@ -2163,7 +2024,7 @@
 </file>
 
 <file path=word/header1.xml><?xml version="1.0" encoding="utf-8"?>
-<w:hdr xmlns:wpc="http://schemas.microsoft.com/office/word/2010/wordprocessingCanvas" xmlns:cx="http://schemas.microsoft.com/office/drawing/2014/chartex" xmlns:cx1="http://schemas.microsoft.com/office/drawing/2015/9/8/chartex" xmlns:cx2="http://schemas.microsoft.com/office/drawing/2015/10/21/chartex" xmlns:cx3="http://schemas.microsoft.com/office/drawing/2016/5/9/chartex" xmlns:cx4="http://schemas.microsoft.com/office/drawing/2016/5/10/chartex" xmlns:cx5="http://schemas.microsoft.com/office/drawing/2016/5/11/chartex" xmlns:cx6="http://schemas.microsoft.com/office/drawing/2016/5/12/chartex" xmlns:cx7="http://schemas.microsoft.com/office/drawing/2016/5/13/chartex" xmlns:cx8="http://schemas.microsoft.com/office/drawing/2016/5/14/chartex" xmlns:mc="http://schemas.openxmlformats.org/markup-compatibility/2006" xmlns:aink="http://schemas.microsoft.com/office/drawing/2016/ink" xmlns:am3d="http://schemas.microsoft.com/office/drawing/2017/model3d" xmlns:o="urn:schemas-microsoft-com:office:office" xmlns:r="http://schemas.openxmlformats.org/officeDocument/2006/relationships" xmlns:m="http://schemas.openxmlformats.org/officeDocument/2006/math" xmlns:v="urn:schemas-microsoft-com:vml" xmlns:wp14="http://schemas.microsoft.com/office/word/2010/wordprocessingDrawing" xmlns:wp="http://schemas.openxmlformats.org/drawingml/2006/wordprocessingDrawing" xmlns:w10="urn:schemas-microsoft-com:office:word" xmlns:w="http://schemas.openxmlformats.org/wordprocessingml/2006/main" xmlns:w14="http://schemas.microsoft.com/office/word/2010/wordml" xmlns:w15="http://schemas.microsoft.com/office/word/2012/wordml" xmlns:w16cid="http://schemas.microsoft.com/office/word/2016/wordml/cid" xmlns:w16se="http://schemas.microsoft.com/office/word/2015/wordml/symex" xmlns:wpg="http://schemas.microsoft.com/office/word/2010/wordprocessingGroup" xmlns:wpi="http://schemas.microsoft.com/office/word/2010/wordprocessingInk" xmlns:wne="http://schemas.microsoft.com/office/word/2006/wordml" xmlns:wps="http://schemas.microsoft.com/office/word/2010/wordprocessingShape" mc:Ignorable="w14 w15 w16se w16cid wp14">
+<w:hdr xmlns:wpc="http://schemas.microsoft.com/office/word/2010/wordprocessingCanvas" xmlns:cx="http://schemas.microsoft.com/office/drawing/2014/chartex" xmlns:cx1="http://schemas.microsoft.com/office/drawing/2015/9/8/chartex" xmlns:cx2="http://schemas.microsoft.com/office/drawing/2015/10/21/chartex" xmlns:cx3="http://schemas.microsoft.com/office/drawing/2016/5/9/chartex" xmlns:cx4="http://schemas.microsoft.com/office/drawing/2016/5/10/chartex" xmlns:cx5="http://schemas.microsoft.com/office/drawing/2016/5/11/chartex" xmlns:cx6="http://schemas.microsoft.com/office/drawing/2016/5/12/chartex" xmlns:cx7="http://schemas.microsoft.com/office/drawing/2016/5/13/chartex" xmlns:cx8="http://schemas.microsoft.com/office/drawing/2016/5/14/chartex" xmlns:mc="http://schemas.openxmlformats.org/markup-compatibility/2006" xmlns:aink="http://schemas.microsoft.com/office/drawing/2016/ink" xmlns:am3d="http://schemas.microsoft.com/office/drawing/2017/model3d" xmlns:o="urn:schemas-microsoft-com:office:office" xmlns:r="http://schemas.openxmlformats.org/officeDocument/2006/relationships" xmlns:m="http://schemas.openxmlformats.org/officeDocument/2006/math" xmlns:v="urn:schemas-microsoft-com:vml" xmlns:wp14="http://schemas.microsoft.com/office/word/2010/wordprocessingDrawing" xmlns:wp="http://schemas.openxmlformats.org/drawingml/2006/wordprocessingDrawing" xmlns:w10="urn:schemas-microsoft-com:office:word" xmlns:w="http://schemas.openxmlformats.org/wordprocessingml/2006/main" xmlns:w14="http://schemas.microsoft.com/office/word/2010/wordml" xmlns:w15="http://schemas.microsoft.com/office/word/2012/wordml" xmlns:w16cex="http://schemas.microsoft.com/office/word/2018/wordml/cex" xmlns:w16cid="http://schemas.microsoft.com/office/word/2016/wordml/cid" xmlns:w16="http://schemas.microsoft.com/office/word/2018/wordml" xmlns:w16se="http://schemas.microsoft.com/office/word/2015/wordml/symex" xmlns:wpg="http://schemas.microsoft.com/office/word/2010/wordprocessingGroup" xmlns:wpi="http://schemas.microsoft.com/office/word/2010/wordprocessingInk" xmlns:wne="http://schemas.microsoft.com/office/word/2006/wordml" xmlns:wps="http://schemas.microsoft.com/office/word/2010/wordprocessingShape" mc:Ignorable="w14 w15 w16se w16cid w16 w16cex wp14">
   <w:p>
     <w:pPr>
       <w:pStyle w:val="Header"/>
@@ -2173,7 +2034,7 @@
 </file>
 
 <file path=word/header2.xml><?xml version="1.0" encoding="utf-8"?>
-<w:hdr xmlns:wpc="http://schemas.microsoft.com/office/word/2010/wordprocessingCanvas" xmlns:cx="http://schemas.microsoft.com/office/drawing/2014/chartex" xmlns:cx1="http://schemas.microsoft.com/office/drawing/2015/9/8/chartex" xmlns:cx2="http://schemas.microsoft.com/office/drawing/2015/10/21/chartex" xmlns:cx3="http://schemas.microsoft.com/office/drawing/2016/5/9/chartex" xmlns:cx4="http://schemas.microsoft.com/office/drawing/2016/5/10/chartex" xmlns:cx5="http://schemas.microsoft.com/office/drawing/2016/5/11/chartex" xmlns:cx6="http://schemas.microsoft.com/office/drawing/2016/5/12/chartex" xmlns:cx7="http://schemas.microsoft.com/office/drawing/2016/5/13/chartex" xmlns:cx8="http://schemas.microsoft.com/office/drawing/2016/5/14/chartex" xmlns:mc="http://schemas.openxmlformats.org/markup-compatibility/2006" xmlns:aink="http://schemas.microsoft.com/office/drawing/2016/ink" xmlns:am3d="http://schemas.microsoft.com/office/drawing/2017/model3d" xmlns:o="urn:schemas-microsoft-com:office:office" xmlns:r="http://schemas.openxmlformats.org/officeDocument/2006/relationships" xmlns:m="http://schemas.openxmlformats.org/officeDocument/2006/math" xmlns:v="urn:schemas-microsoft-com:vml" xmlns:wp14="http://schemas.microsoft.com/office/word/2010/wordprocessingDrawing" xmlns:wp="http://schemas.openxmlformats.org/drawingml/2006/wordprocessingDrawing" xmlns:w10="urn:schemas-microsoft-com:office:word" xmlns:w="http://schemas.openxmlformats.org/wordprocessingml/2006/main" xmlns:w14="http://schemas.microsoft.com/office/word/2010/wordml" xmlns:w15="http://schemas.microsoft.com/office/word/2012/wordml" xmlns:w16cid="http://schemas.microsoft.com/office/word/2016/wordml/cid" xmlns:w16se="http://schemas.microsoft.com/office/word/2015/wordml/symex" xmlns:wpg="http://schemas.microsoft.com/office/word/2010/wordprocessingGroup" xmlns:wpi="http://schemas.microsoft.com/office/word/2010/wordprocessingInk" xmlns:wne="http://schemas.microsoft.com/office/word/2006/wordml" xmlns:wps="http://schemas.microsoft.com/office/word/2010/wordprocessingShape" mc:Ignorable="w14 w15 w16se w16cid wp14">
+<w:hdr xmlns:wpc="http://schemas.microsoft.com/office/word/2010/wordprocessingCanvas" xmlns:cx="http://schemas.microsoft.com/office/drawing/2014/chartex" xmlns:cx1="http://schemas.microsoft.com/office/drawing/2015/9/8/chartex" xmlns:cx2="http://schemas.microsoft.com/office/drawing/2015/10/21/chartex" xmlns:cx3="http://schemas.microsoft.com/office/drawing/2016/5/9/chartex" xmlns:cx4="http://schemas.microsoft.com/office/drawing/2016/5/10/chartex" xmlns:cx5="http://schemas.microsoft.com/office/drawing/2016/5/11/chartex" xmlns:cx6="http://schemas.microsoft.com/office/drawing/2016/5/12/chartex" xmlns:cx7="http://schemas.microsoft.com/office/drawing/2016/5/13/chartex" xmlns:cx8="http://schemas.microsoft.com/office/drawing/2016/5/14/chartex" xmlns:mc="http://schemas.openxmlformats.org/markup-compatibility/2006" xmlns:aink="http://schemas.microsoft.com/office/drawing/2016/ink" xmlns:am3d="http://schemas.microsoft.com/office/drawing/2017/model3d" xmlns:o="urn:schemas-microsoft-com:office:office" xmlns:r="http://schemas.openxmlformats.org/officeDocument/2006/relationships" xmlns:m="http://schemas.openxmlformats.org/officeDocument/2006/math" xmlns:v="urn:schemas-microsoft-com:vml" xmlns:wp14="http://schemas.microsoft.com/office/word/2010/wordprocessingDrawing" xmlns:wp="http://schemas.openxmlformats.org/drawingml/2006/wordprocessingDrawing" xmlns:w10="urn:schemas-microsoft-com:office:word" xmlns:w="http://schemas.openxmlformats.org/wordprocessingml/2006/main" xmlns:w14="http://schemas.microsoft.com/office/word/2010/wordml" xmlns:w15="http://schemas.microsoft.com/office/word/2012/wordml" xmlns:w16cex="http://schemas.microsoft.com/office/word/2018/wordml/cex" xmlns:w16cid="http://schemas.microsoft.com/office/word/2016/wordml/cid" xmlns:w16="http://schemas.microsoft.com/office/word/2018/wordml" xmlns:w16se="http://schemas.microsoft.com/office/word/2015/wordml/symex" xmlns:wpg="http://schemas.microsoft.com/office/word/2010/wordprocessingGroup" xmlns:wpi="http://schemas.microsoft.com/office/word/2010/wordprocessingInk" xmlns:wne="http://schemas.microsoft.com/office/word/2006/wordml" xmlns:wps="http://schemas.microsoft.com/office/word/2010/wordprocessingShape" mc:Ignorable="w14 w15 w16se w16cid w16 w16cex wp14">
   <w:p>
     <w:pPr>
       <w:pStyle w:val="Header"/>
@@ -2183,7 +2044,7 @@
 </file>
 
 <file path=word/header3.xml><?xml version="1.0" encoding="utf-8"?>
-<w:hdr xmlns:wpc="http://schemas.microsoft.com/office/word/2010/wordprocessingCanvas" xmlns:cx="http://schemas.microsoft.com/office/drawing/2014/chartex" xmlns:cx1="http://schemas.microsoft.com/office/drawing/2015/9/8/chartex" xmlns:cx2="http://schemas.microsoft.com/office/drawing/2015/10/21/chartex" xmlns:cx3="http://schemas.microsoft.com/office/drawing/2016/5/9/chartex" xmlns:cx4="http://schemas.microsoft.com/office/drawing/2016/5/10/chartex" xmlns:cx5="http://schemas.microsoft.com/office/drawing/2016/5/11/chartex" xmlns:cx6="http://schemas.microsoft.com/office/drawing/2016/5/12/chartex" xmlns:cx7="http://schemas.microsoft.com/office/drawing/2016/5/13/chartex" xmlns:cx8="http://schemas.microsoft.com/office/drawing/2016/5/14/chartex" xmlns:mc="http://schemas.openxmlformats.org/markup-compatibility/2006" xmlns:aink="http://schemas.microsoft.com/office/drawing/2016/ink" xmlns:am3d="http://schemas.microsoft.com/office/drawing/2017/model3d" xmlns:o="urn:schemas-microsoft-com:office:office" xmlns:r="http://schemas.openxmlformats.org/officeDocument/2006/relationships" xmlns:m="http://schemas.openxmlformats.org/officeDocument/2006/math" xmlns:v="urn:schemas-microsoft-com:vml" xmlns:wp14="http://schemas.microsoft.com/office/word/2010/wordprocessingDrawing" xmlns:wp="http://schemas.openxmlformats.org/drawingml/2006/wordprocessingDrawing" xmlns:w10="urn:schemas-microsoft-com:office:word" xmlns:w="http://schemas.openxmlformats.org/wordprocessingml/2006/main" xmlns:w14="http://schemas.microsoft.com/office/word/2010/wordml" xmlns:w15="http://schemas.microsoft.com/office/word/2012/wordml" xmlns:w16cid="http://schemas.microsoft.com/office/word/2016/wordml/cid" xmlns:w16se="http://schemas.microsoft.com/office/word/2015/wordml/symex" xmlns:wpg="http://schemas.microsoft.com/office/word/2010/wordprocessingGroup" xmlns:wpi="http://schemas.microsoft.com/office/word/2010/wordprocessingInk" xmlns:wne="http://schemas.microsoft.com/office/word/2006/wordml" xmlns:wps="http://schemas.microsoft.com/office/word/2010/wordprocessingShape" mc:Ignorable="w14 w15 w16se w16cid wp14">
+<w:hdr xmlns:wpc="http://schemas.microsoft.com/office/word/2010/wordprocessingCanvas" xmlns:cx="http://schemas.microsoft.com/office/drawing/2014/chartex" xmlns:cx1="http://schemas.microsoft.com/office/drawing/2015/9/8/chartex" xmlns:cx2="http://schemas.microsoft.com/office/drawing/2015/10/21/chartex" xmlns:cx3="http://schemas.microsoft.com/office/drawing/2016/5/9/chartex" xmlns:cx4="http://schemas.microsoft.com/office/drawing/2016/5/10/chartex" xmlns:cx5="http://schemas.microsoft.com/office/drawing/2016/5/11/chartex" xmlns:cx6="http://schemas.microsoft.com/office/drawing/2016/5/12/chartex" xmlns:cx7="http://schemas.microsoft.com/office/drawing/2016/5/13/chartex" xmlns:cx8="http://schemas.microsoft.com/office/drawing/2016/5/14/chartex" xmlns:mc="http://schemas.openxmlformats.org/markup-compatibility/2006" xmlns:aink="http://schemas.microsoft.com/office/drawing/2016/ink" xmlns:am3d="http://schemas.microsoft.com/office/drawing/2017/model3d" xmlns:o="urn:schemas-microsoft-com:office:office" xmlns:r="http://schemas.openxmlformats.org/officeDocument/2006/relationships" xmlns:m="http://schemas.openxmlformats.org/officeDocument/2006/math" xmlns:v="urn:schemas-microsoft-com:vml" xmlns:wp14="http://schemas.microsoft.com/office/word/2010/wordprocessingDrawing" xmlns:wp="http://schemas.openxmlformats.org/drawingml/2006/wordprocessingDrawing" xmlns:w10="urn:schemas-microsoft-com:office:word" xmlns:w="http://schemas.openxmlformats.org/wordprocessingml/2006/main" xmlns:w14="http://schemas.microsoft.com/office/word/2010/wordml" xmlns:w15="http://schemas.microsoft.com/office/word/2012/wordml" xmlns:w16cex="http://schemas.microsoft.com/office/word/2018/wordml/cex" xmlns:w16cid="http://schemas.microsoft.com/office/word/2016/wordml/cid" xmlns:w16="http://schemas.microsoft.com/office/word/2018/wordml" xmlns:w16se="http://schemas.microsoft.com/office/word/2015/wordml/symex" xmlns:wpg="http://schemas.microsoft.com/office/word/2010/wordprocessingGroup" xmlns:wpi="http://schemas.microsoft.com/office/word/2010/wordprocessingInk" xmlns:wne="http://schemas.microsoft.com/office/word/2006/wordml" xmlns:wps="http://schemas.microsoft.com/office/word/2010/wordprocessingShape" mc:Ignorable="w14 w15 w16se w16cid w16 w16cex wp14">
   <w:p>
     <w:pPr>
       <w:pStyle w:val="Header"/>
@@ -2193,7 +2054,7 @@
 </file>
 
 <file path=word/numbering.xml><?xml version="1.0" encoding="utf-8"?>
-<w:numbering xmlns:wpc="http://schemas.microsoft.com/office/word/2010/wordprocessingCanvas" xmlns:cx="http://schemas.microsoft.com/office/drawing/2014/chartex" xmlns:cx1="http://schemas.microsoft.com/office/drawing/2015/9/8/chartex" xmlns:cx2="http://schemas.microsoft.com/office/drawing/2015/10/21/chartex" xmlns:cx3="http://schemas.microsoft.com/office/drawing/2016/5/9/chartex" xmlns:cx4="http://schemas.microsoft.com/office/drawing/2016/5/10/chartex" xmlns:cx5="http://schemas.microsoft.com/office/drawing/2016/5/11/chartex" xmlns:cx6="http://schemas.microsoft.com/office/drawing/2016/5/12/chartex" xmlns:cx7="http://schemas.microsoft.com/office/drawing/2016/5/13/chartex" xmlns:cx8="http://schemas.microsoft.com/office/drawing/2016/5/14/chartex" xmlns:mc="http://schemas.openxmlformats.org/markup-compatibility/2006" xmlns:aink="http://schemas.microsoft.com/office/drawing/2016/ink" xmlns:am3d="http://schemas.microsoft.com/office/drawing/2017/model3d" xmlns:o="urn:schemas-microsoft-com:office:office" xmlns:r="http://schemas.openxmlformats.org/officeDocument/2006/relationships" xmlns:m="http://schemas.openxmlformats.org/officeDocument/2006/math" xmlns:v="urn:schemas-microsoft-com:vml" xmlns:wp14="http://schemas.microsoft.com/office/word/2010/wordprocessingDrawing" xmlns:wp="http://schemas.openxmlformats.org/drawingml/2006/wordprocessingDrawing" xmlns:w10="urn:schemas-microsoft-com:office:word" xmlns:w="http://schemas.openxmlformats.org/wordprocessingml/2006/main" xmlns:w14="http://schemas.microsoft.com/office/word/2010/wordml" xmlns:w15="http://schemas.microsoft.com/office/word/2012/wordml" xmlns:w16cid="http://schemas.microsoft.com/office/word/2016/wordml/cid" xmlns:w16se="http://schemas.microsoft.com/office/word/2015/wordml/symex" xmlns:wpg="http://schemas.microsoft.com/office/word/2010/wordprocessingGroup" xmlns:wpi="http://schemas.microsoft.com/office/word/2010/wordprocessingInk" xmlns:wne="http://schemas.microsoft.com/office/word/2006/wordml" xmlns:wps="http://schemas.microsoft.com/office/word/2010/wordprocessingShape" mc:Ignorable="w14 w15 w16se w16cid wp14">
+<w:numbering xmlns:wpc="http://schemas.microsoft.com/office/word/2010/wordprocessingCanvas" xmlns:cx="http://schemas.microsoft.com/office/drawing/2014/chartex" xmlns:cx1="http://schemas.microsoft.com/office/drawing/2015/9/8/chartex" xmlns:cx2="http://schemas.microsoft.com/office/drawing/2015/10/21/chartex" xmlns:cx3="http://schemas.microsoft.com/office/drawing/2016/5/9/chartex" xmlns:cx4="http://schemas.microsoft.com/office/drawing/2016/5/10/chartex" xmlns:cx5="http://schemas.microsoft.com/office/drawing/2016/5/11/chartex" xmlns:cx6="http://schemas.microsoft.com/office/drawing/2016/5/12/chartex" xmlns:cx7="http://schemas.microsoft.com/office/drawing/2016/5/13/chartex" xmlns:cx8="http://schemas.microsoft.com/office/drawing/2016/5/14/chartex" xmlns:mc="http://schemas.openxmlformats.org/markup-compatibility/2006" xmlns:aink="http://schemas.microsoft.com/office/drawing/2016/ink" xmlns:am3d="http://schemas.microsoft.com/office/drawing/2017/model3d" xmlns:o="urn:schemas-microsoft-com:office:office" xmlns:r="http://schemas.openxmlformats.org/officeDocument/2006/relationships" xmlns:m="http://schemas.openxmlformats.org/officeDocument/2006/math" xmlns:v="urn:schemas-microsoft-com:vml" xmlns:wp14="http://schemas.microsoft.com/office/word/2010/wordprocessingDrawing" xmlns:wp="http://schemas.openxmlformats.org/drawingml/2006/wordprocessingDrawing" xmlns:w10="urn:schemas-microsoft-com:office:word" xmlns:w="http://schemas.openxmlformats.org/wordprocessingml/2006/main" xmlns:w14="http://schemas.microsoft.com/office/word/2010/wordml" xmlns:w15="http://schemas.microsoft.com/office/word/2012/wordml" xmlns:w16cex="http://schemas.microsoft.com/office/word/2018/wordml/cex" xmlns:w16cid="http://schemas.microsoft.com/office/word/2016/wordml/cid" xmlns:w16="http://schemas.microsoft.com/office/word/2018/wordml" xmlns:w16se="http://schemas.microsoft.com/office/word/2015/wordml/symex" xmlns:wpg="http://schemas.microsoft.com/office/word/2010/wordprocessingGroup" xmlns:wpi="http://schemas.microsoft.com/office/word/2010/wordprocessingInk" xmlns:wne="http://schemas.microsoft.com/office/word/2006/wordml" xmlns:wps="http://schemas.microsoft.com/office/word/2010/wordprocessingShape" mc:Ignorable="w14 w15 w16se w16cid w16 w16cex wp14">
   <w:abstractNum w:abstractNumId="0" w15:restartNumberingAfterBreak="0">
     <w:nsid w:val="FFFFFF7C"/>
     <w:multiLevelType w:val="singleLevel"/>
@@ -2699,7 +2560,7 @@
 </file>
 
 <file path=word/styles.xml><?xml version="1.0" encoding="utf-8"?>
-<w:styles xmlns:mc="http://schemas.openxmlformats.org/markup-compatibility/2006" xmlns:r="http://schemas.openxmlformats.org/officeDocument/2006/relationships" xmlns:w="http://schemas.openxmlformats.org/wordprocessingml/2006/main" xmlns:w14="http://schemas.microsoft.com/office/word/2010/wordml" xmlns:w15="http://schemas.microsoft.com/office/word/2012/wordml" xmlns:w16cid="http://schemas.microsoft.com/office/word/2016/wordml/cid" xmlns:w16se="http://schemas.microsoft.com/office/word/2015/wordml/symex" mc:Ignorable="w14 w15 w16se w16cid">
+<w:styles xmlns:mc="http://schemas.openxmlformats.org/markup-compatibility/2006" xmlns:r="http://schemas.openxmlformats.org/officeDocument/2006/relationships" xmlns:w="http://schemas.openxmlformats.org/wordprocessingml/2006/main" xmlns:w14="http://schemas.microsoft.com/office/word/2010/wordml" xmlns:w15="http://schemas.microsoft.com/office/word/2012/wordml" xmlns:w16cex="http://schemas.microsoft.com/office/word/2018/wordml/cex" xmlns:w16cid="http://schemas.microsoft.com/office/word/2016/wordml/cid" xmlns:w16="http://schemas.microsoft.com/office/word/2018/wordml" xmlns:w16se="http://schemas.microsoft.com/office/word/2015/wordml/symex" mc:Ignorable="w14 w15 w16se w16cid w16 w16cex">
   <w:docDefaults>
     <w:rPrDefault>
       <w:rPr>

</xml_diff>